<commit_message>
Donn app of 1
</commit_message>
<xml_diff>
--- a/1/report.docx
+++ b/1/report.docx
@@ -203,7 +203,6 @@
           <w:bCs/>
           <w:sz w:val="28"/>
           <w:szCs w:val="28"/>
-          <w:lang w:val="en-US"/>
         </w:rPr>
       </w:pPr>
       <w:r>
@@ -212,7 +211,6 @@
           <w:bCs/>
           <w:sz w:val="28"/>
           <w:szCs w:val="28"/>
-          <w:lang w:val="en-US"/>
         </w:rPr>
         <w:lastRenderedPageBreak/>
         <w:t>1</w:t>
@@ -257,7 +255,6 @@
           <w:bCs/>
           <w:sz w:val="28"/>
           <w:szCs w:val="28"/>
-          <w:lang w:val="en-US"/>
         </w:rPr>
       </w:pPr>
       <w:r>
@@ -267,16 +264,7 @@
           <w:sz w:val="28"/>
           <w:szCs w:val="28"/>
         </w:rPr>
-        <w:t>2</w:t>
-      </w:r>
-      <w:r>
-        <w:rPr>
-          <w:b/>
-          <w:bCs/>
-          <w:sz w:val="28"/>
-          <w:szCs w:val="28"/>
-        </w:rPr>
-        <w:t xml:space="preserve"> Спецификация таблиц</w:t>
+        <w:t>2 Спецификация таблиц</w:t>
       </w:r>
     </w:p>
     <w:p>
@@ -286,7 +274,6 @@
           <w:iCs/>
           <w:sz w:val="28"/>
           <w:szCs w:val="28"/>
-          <w:lang w:val="en-US"/>
         </w:rPr>
       </w:pPr>
       <w:r>
@@ -427,7 +414,6 @@
         <w:rPr>
           <w:sz w:val="28"/>
           <w:szCs w:val="28"/>
-          <w:lang w:val="en-US"/>
         </w:rPr>
       </w:pPr>
       <w:proofErr w:type="spellStart"/>
@@ -452,7 +438,6 @@
         <w:rPr>
           <w:sz w:val="28"/>
           <w:szCs w:val="28"/>
-          <w:lang w:val="en-US"/>
         </w:rPr>
       </w:pPr>
     </w:p>
@@ -608,7 +593,6 @@
         <w:rPr>
           <w:sz w:val="28"/>
           <w:szCs w:val="28"/>
-          <w:lang w:val="en-US"/>
         </w:rPr>
       </w:pPr>
     </w:p>
@@ -832,7 +816,6 @@
         <w:rPr>
           <w:sz w:val="28"/>
           <w:szCs w:val="28"/>
-          <w:lang w:val="en-US"/>
         </w:rPr>
       </w:pPr>
     </w:p>
@@ -1002,7 +985,6 @@
         <w:rPr>
           <w:sz w:val="28"/>
           <w:szCs w:val="28"/>
-          <w:lang w:val="en-US"/>
         </w:rPr>
       </w:pPr>
       <w:proofErr w:type="spellStart"/>
@@ -1027,7 +1009,6 @@
         <w:rPr>
           <w:sz w:val="28"/>
           <w:szCs w:val="28"/>
-          <w:lang w:val="en-US"/>
         </w:rPr>
       </w:pPr>
     </w:p>
@@ -1301,21 +1282,7 @@
           <w:sz w:val="28"/>
           <w:szCs w:val="28"/>
         </w:rPr>
-        <w:t>.</w:t>
-      </w:r>
-      <w:r>
-        <w:rPr>
-          <w:sz w:val="28"/>
-          <w:szCs w:val="28"/>
-        </w:rPr>
-        <w:t xml:space="preserve"> </w:t>
-      </w:r>
-      <w:r>
-        <w:rPr>
-          <w:sz w:val="28"/>
-          <w:szCs w:val="28"/>
-        </w:rPr>
-        <w:t xml:space="preserve">В таблице </w:t>
+        <w:t xml:space="preserve">. В таблице </w:t>
       </w:r>
       <w:proofErr w:type="spellStart"/>
       <w:r>
@@ -1459,7 +1426,6 @@
         <w:rPr>
           <w:sz w:val="28"/>
           <w:szCs w:val="28"/>
-          <w:lang w:val="en-US"/>
         </w:rPr>
       </w:pPr>
       <w:r>
@@ -1475,7 +1441,6 @@
         <w:rPr>
           <w:sz w:val="28"/>
           <w:szCs w:val="28"/>
-          <w:lang w:val="en-US"/>
         </w:rPr>
       </w:pPr>
     </w:p>
@@ -1546,12 +1511,224 @@
     </w:p>
     <w:p>
       <w:pPr>
+        <w:pStyle w:val="a4"/>
+        <w:numPr>
+          <w:ilvl w:val="0"/>
+          <w:numId w:val="22"/>
+        </w:numPr>
+        <w:rPr>
+          <w:sz w:val="28"/>
+          <w:szCs w:val="28"/>
+        </w:rPr>
+      </w:pPr>
+      <w:hyperlink r:id="rId6" w:history="1">
+        <w:r>
+          <w:rPr>
+            <w:rStyle w:val="a5"/>
+            <w:sz w:val="28"/>
+            <w:szCs w:val="28"/>
+            <w:lang w:val="en-US"/>
+          </w:rPr>
+          <w:t>UML</w:t>
+        </w:r>
+        <w:r>
+          <w:rPr>
+            <w:rStyle w:val="a5"/>
+            <w:sz w:val="28"/>
+            <w:szCs w:val="28"/>
+          </w:rPr>
+          <w:t>-схема базы данных (</w:t>
+        </w:r>
+        <w:proofErr w:type="spellStart"/>
+        <w:r>
+          <w:rPr>
+            <w:rStyle w:val="a5"/>
+            <w:sz w:val="28"/>
+            <w:szCs w:val="28"/>
+            <w:lang w:val="en-US"/>
+          </w:rPr>
+          <w:t>PlantUML</w:t>
+        </w:r>
+        <w:proofErr w:type="spellEnd"/>
+        <w:r>
+          <w:rPr>
+            <w:rStyle w:val="a5"/>
+            <w:sz w:val="28"/>
+            <w:szCs w:val="28"/>
+          </w:rPr>
+          <w:t>)</w:t>
+        </w:r>
+      </w:hyperlink>
+      <w:r>
+        <w:rPr>
+          <w:sz w:val="28"/>
+          <w:szCs w:val="28"/>
+        </w:rPr>
+        <w:t>;</w:t>
+      </w:r>
+    </w:p>
+    <w:p>
+      <w:pPr>
+        <w:pStyle w:val="a4"/>
+        <w:numPr>
+          <w:ilvl w:val="0"/>
+          <w:numId w:val="22"/>
+        </w:numPr>
         <w:rPr>
           <w:sz w:val="28"/>
           <w:szCs w:val="28"/>
           <w:lang w:val="en-US"/>
         </w:rPr>
       </w:pPr>
+      <w:hyperlink r:id="rId7" w:history="1">
+        <w:r>
+          <w:rPr>
+            <w:rStyle w:val="a5"/>
+            <w:sz w:val="28"/>
+            <w:szCs w:val="28"/>
+            <w:lang w:val="en-US"/>
+          </w:rPr>
+          <w:t>SQL-</w:t>
+        </w:r>
+        <w:r>
+          <w:rPr>
+            <w:rStyle w:val="a5"/>
+            <w:sz w:val="28"/>
+            <w:szCs w:val="28"/>
+          </w:rPr>
+          <w:t>скрипт создания таблиц</w:t>
+        </w:r>
+      </w:hyperlink>
+      <w:r>
+        <w:rPr>
+          <w:sz w:val="28"/>
+          <w:szCs w:val="28"/>
+        </w:rPr>
+        <w:t>;</w:t>
+      </w:r>
+    </w:p>
+    <w:p>
+      <w:pPr>
+        <w:pStyle w:val="a4"/>
+        <w:numPr>
+          <w:ilvl w:val="0"/>
+          <w:numId w:val="22"/>
+        </w:numPr>
+        <w:rPr>
+          <w:sz w:val="28"/>
+          <w:szCs w:val="28"/>
+          <w:lang w:val="en-US"/>
+        </w:rPr>
+      </w:pPr>
+      <w:hyperlink r:id="rId8" w:history="1">
+        <w:r>
+          <w:rPr>
+            <w:rStyle w:val="a5"/>
+            <w:sz w:val="28"/>
+            <w:szCs w:val="28"/>
+          </w:rPr>
+          <w:t>созданная база данных (</w:t>
+        </w:r>
+        <w:r>
+          <w:rPr>
+            <w:rStyle w:val="a5"/>
+            <w:sz w:val="28"/>
+            <w:szCs w:val="28"/>
+            <w:lang w:val="en-US"/>
+          </w:rPr>
+          <w:t>SQLite)</w:t>
+        </w:r>
+      </w:hyperlink>
+      <w:r>
+        <w:rPr>
+          <w:sz w:val="28"/>
+          <w:szCs w:val="28"/>
+          <w:lang w:val="en-US"/>
+        </w:rPr>
+        <w:t>;</w:t>
+      </w:r>
+    </w:p>
+    <w:p>
+      <w:pPr>
+        <w:pStyle w:val="a4"/>
+        <w:numPr>
+          <w:ilvl w:val="0"/>
+          <w:numId w:val="22"/>
+        </w:numPr>
+        <w:rPr>
+          <w:sz w:val="28"/>
+          <w:szCs w:val="28"/>
+          <w:lang w:val="en-US"/>
+        </w:rPr>
+      </w:pPr>
+      <w:hyperlink r:id="rId9" w:history="1">
+        <w:r>
+          <w:rPr>
+            <w:rStyle w:val="a5"/>
+            <w:sz w:val="28"/>
+            <w:szCs w:val="28"/>
+          </w:rPr>
+          <w:t>отчет (</w:t>
+        </w:r>
+        <w:r>
+          <w:rPr>
+            <w:rStyle w:val="a5"/>
+            <w:sz w:val="28"/>
+            <w:szCs w:val="28"/>
+            <w:lang w:val="en-US"/>
+          </w:rPr>
+          <w:t>docx)</w:t>
+        </w:r>
+      </w:hyperlink>
+      <w:r>
+        <w:rPr>
+          <w:sz w:val="28"/>
+          <w:szCs w:val="28"/>
+          <w:lang w:val="en-US"/>
+        </w:rPr>
+        <w:t>;</w:t>
+      </w:r>
+    </w:p>
+    <w:p>
+      <w:pPr>
+        <w:pStyle w:val="a4"/>
+        <w:numPr>
+          <w:ilvl w:val="0"/>
+          <w:numId w:val="22"/>
+        </w:numPr>
+        <w:rPr>
+          <w:sz w:val="28"/>
+          <w:szCs w:val="28"/>
+          <w:lang w:val="en-US"/>
+        </w:rPr>
+      </w:pPr>
+      <w:hyperlink r:id="rId10" w:history="1">
+        <w:r>
+          <w:rPr>
+            <w:rStyle w:val="a5"/>
+            <w:sz w:val="28"/>
+            <w:szCs w:val="28"/>
+          </w:rPr>
+          <w:t>отчет (</w:t>
+        </w:r>
+        <w:r>
+          <w:rPr>
+            <w:rStyle w:val="a5"/>
+            <w:sz w:val="28"/>
+            <w:szCs w:val="28"/>
+            <w:lang w:val="en-US"/>
+          </w:rPr>
+          <w:t>pdf)</w:t>
+        </w:r>
+      </w:hyperlink>
+      <w:r>
+        <w:rPr>
+          <w:sz w:val="28"/>
+          <w:szCs w:val="28"/>
+          <w:lang w:val="en-US"/>
+        </w:rPr>
+        <w:t>.</w:t>
+      </w:r>
     </w:p>
     <w:sectPr>
       <w:pgSz w:w="12240" w:h="15840"/>
@@ -2104,6 +2281,119 @@
     </w:lvl>
   </w:abstractNum>
   <w:abstractNum w:abstractNumId="5" w15:restartNumberingAfterBreak="0">
+    <w:nsid w:val="2993311A"/>
+    <w:multiLevelType w:val="hybridMultilevel"/>
+    <w:tmpl w:val="C3DED87A"/>
+    <w:lvl w:ilvl="0" w:tplc="04190001">
+      <w:start w:val="1"/>
+      <w:numFmt w:val="bullet"/>
+      <w:lvlText w:val=""/>
+      <w:lvlJc w:val="left"/>
+      <w:pPr>
+        <w:ind w:left="720" w:hanging="360"/>
+      </w:pPr>
+      <w:rPr>
+        <w:rFonts w:ascii="Symbol" w:hAnsi="Symbol" w:hint="default"/>
+      </w:rPr>
+    </w:lvl>
+    <w:lvl w:ilvl="1" w:tplc="04190003" w:tentative="1">
+      <w:start w:val="1"/>
+      <w:numFmt w:val="bullet"/>
+      <w:lvlText w:val="o"/>
+      <w:lvlJc w:val="left"/>
+      <w:pPr>
+        <w:ind w:left="1440" w:hanging="360"/>
+      </w:pPr>
+      <w:rPr>
+        <w:rFonts w:ascii="Courier New" w:hAnsi="Courier New" w:cs="Courier New" w:hint="default"/>
+      </w:rPr>
+    </w:lvl>
+    <w:lvl w:ilvl="2" w:tplc="04190005" w:tentative="1">
+      <w:start w:val="1"/>
+      <w:numFmt w:val="bullet"/>
+      <w:lvlText w:val=""/>
+      <w:lvlJc w:val="left"/>
+      <w:pPr>
+        <w:ind w:left="2160" w:hanging="360"/>
+      </w:pPr>
+      <w:rPr>
+        <w:rFonts w:ascii="Wingdings" w:hAnsi="Wingdings" w:hint="default"/>
+      </w:rPr>
+    </w:lvl>
+    <w:lvl w:ilvl="3" w:tplc="04190001" w:tentative="1">
+      <w:start w:val="1"/>
+      <w:numFmt w:val="bullet"/>
+      <w:lvlText w:val=""/>
+      <w:lvlJc w:val="left"/>
+      <w:pPr>
+        <w:ind w:left="2880" w:hanging="360"/>
+      </w:pPr>
+      <w:rPr>
+        <w:rFonts w:ascii="Symbol" w:hAnsi="Symbol" w:hint="default"/>
+      </w:rPr>
+    </w:lvl>
+    <w:lvl w:ilvl="4" w:tplc="04190003" w:tentative="1">
+      <w:start w:val="1"/>
+      <w:numFmt w:val="bullet"/>
+      <w:lvlText w:val="o"/>
+      <w:lvlJc w:val="left"/>
+      <w:pPr>
+        <w:ind w:left="3600" w:hanging="360"/>
+      </w:pPr>
+      <w:rPr>
+        <w:rFonts w:ascii="Courier New" w:hAnsi="Courier New" w:cs="Courier New" w:hint="default"/>
+      </w:rPr>
+    </w:lvl>
+    <w:lvl w:ilvl="5" w:tplc="04190005" w:tentative="1">
+      <w:start w:val="1"/>
+      <w:numFmt w:val="bullet"/>
+      <w:lvlText w:val=""/>
+      <w:lvlJc w:val="left"/>
+      <w:pPr>
+        <w:ind w:left="4320" w:hanging="360"/>
+      </w:pPr>
+      <w:rPr>
+        <w:rFonts w:ascii="Wingdings" w:hAnsi="Wingdings" w:hint="default"/>
+      </w:rPr>
+    </w:lvl>
+    <w:lvl w:ilvl="6" w:tplc="04190001" w:tentative="1">
+      <w:start w:val="1"/>
+      <w:numFmt w:val="bullet"/>
+      <w:lvlText w:val=""/>
+      <w:lvlJc w:val="left"/>
+      <w:pPr>
+        <w:ind w:left="5040" w:hanging="360"/>
+      </w:pPr>
+      <w:rPr>
+        <w:rFonts w:ascii="Symbol" w:hAnsi="Symbol" w:hint="default"/>
+      </w:rPr>
+    </w:lvl>
+    <w:lvl w:ilvl="7" w:tplc="04190003" w:tentative="1">
+      <w:start w:val="1"/>
+      <w:numFmt w:val="bullet"/>
+      <w:lvlText w:val="o"/>
+      <w:lvlJc w:val="left"/>
+      <w:pPr>
+        <w:ind w:left="5760" w:hanging="360"/>
+      </w:pPr>
+      <w:rPr>
+        <w:rFonts w:ascii="Courier New" w:hAnsi="Courier New" w:cs="Courier New" w:hint="default"/>
+      </w:rPr>
+    </w:lvl>
+    <w:lvl w:ilvl="8" w:tplc="04190005" w:tentative="1">
+      <w:start w:val="1"/>
+      <w:numFmt w:val="bullet"/>
+      <w:lvlText w:val=""/>
+      <w:lvlJc w:val="left"/>
+      <w:pPr>
+        <w:ind w:left="6480" w:hanging="360"/>
+      </w:pPr>
+      <w:rPr>
+        <w:rFonts w:ascii="Wingdings" w:hAnsi="Wingdings" w:hint="default"/>
+      </w:rPr>
+    </w:lvl>
+  </w:abstractNum>
+  <w:abstractNum w:abstractNumId="6" w15:restartNumberingAfterBreak="0">
     <w:nsid w:val="35582200"/>
     <w:multiLevelType w:val="hybridMultilevel"/>
     <w:tmpl w:val="3D5A370A"/>
@@ -2189,7 +2479,7 @@
       </w:pPr>
     </w:lvl>
   </w:abstractNum>
-  <w:abstractNum w:abstractNumId="6" w15:restartNumberingAfterBreak="0">
+  <w:abstractNum w:abstractNumId="7" w15:restartNumberingAfterBreak="0">
     <w:nsid w:val="36FA57C0"/>
     <w:multiLevelType w:val="hybridMultilevel"/>
     <w:tmpl w:val="5980045A"/>
@@ -2302,7 +2592,7 @@
       </w:rPr>
     </w:lvl>
   </w:abstractNum>
-  <w:abstractNum w:abstractNumId="7" w15:restartNumberingAfterBreak="0">
+  <w:abstractNum w:abstractNumId="8" w15:restartNumberingAfterBreak="0">
     <w:nsid w:val="394B274A"/>
     <w:multiLevelType w:val="hybridMultilevel"/>
     <w:tmpl w:val="16DC3578"/>
@@ -2388,7 +2678,7 @@
       </w:pPr>
     </w:lvl>
   </w:abstractNum>
-  <w:abstractNum w:abstractNumId="8" w15:restartNumberingAfterBreak="0">
+  <w:abstractNum w:abstractNumId="9" w15:restartNumberingAfterBreak="0">
     <w:nsid w:val="42794D88"/>
     <w:multiLevelType w:val="hybridMultilevel"/>
     <w:tmpl w:val="51E06AC4"/>
@@ -2501,7 +2791,7 @@
       </w:rPr>
     </w:lvl>
   </w:abstractNum>
-  <w:abstractNum w:abstractNumId="9" w15:restartNumberingAfterBreak="0">
+  <w:abstractNum w:abstractNumId="10" w15:restartNumberingAfterBreak="0">
     <w:nsid w:val="4F386004"/>
     <w:multiLevelType w:val="hybridMultilevel"/>
     <w:tmpl w:val="89E80EB0"/>
@@ -2614,7 +2904,7 @@
       </w:rPr>
     </w:lvl>
   </w:abstractNum>
-  <w:abstractNum w:abstractNumId="10" w15:restartNumberingAfterBreak="0">
+  <w:abstractNum w:abstractNumId="11" w15:restartNumberingAfterBreak="0">
     <w:nsid w:val="53E7C982"/>
     <w:multiLevelType w:val="hybridMultilevel"/>
     <w:tmpl w:val="CD560D76"/>
@@ -2727,7 +3017,7 @@
       </w:rPr>
     </w:lvl>
   </w:abstractNum>
-  <w:abstractNum w:abstractNumId="11" w15:restartNumberingAfterBreak="0">
+  <w:abstractNum w:abstractNumId="12" w15:restartNumberingAfterBreak="0">
     <w:nsid w:val="60F1655B"/>
     <w:multiLevelType w:val="hybridMultilevel"/>
     <w:tmpl w:val="FF784840"/>
@@ -2840,7 +3130,7 @@
       </w:rPr>
     </w:lvl>
   </w:abstractNum>
-  <w:abstractNum w:abstractNumId="12" w15:restartNumberingAfterBreak="0">
+  <w:abstractNum w:abstractNumId="13" w15:restartNumberingAfterBreak="0">
     <w:nsid w:val="61C50323"/>
     <w:multiLevelType w:val="hybridMultilevel"/>
     <w:tmpl w:val="722C81A4"/>
@@ -2953,7 +3243,7 @@
       </w:rPr>
     </w:lvl>
   </w:abstractNum>
-  <w:abstractNum w:abstractNumId="13" w15:restartNumberingAfterBreak="0">
+  <w:abstractNum w:abstractNumId="14" w15:restartNumberingAfterBreak="0">
     <w:nsid w:val="61DB546E"/>
     <w:multiLevelType w:val="hybridMultilevel"/>
     <w:tmpl w:val="AA726E08"/>
@@ -3066,7 +3356,7 @@
       </w:rPr>
     </w:lvl>
   </w:abstractNum>
-  <w:abstractNum w:abstractNumId="14" w15:restartNumberingAfterBreak="0">
+  <w:abstractNum w:abstractNumId="15" w15:restartNumberingAfterBreak="0">
     <w:nsid w:val="67284086"/>
     <w:multiLevelType w:val="hybridMultilevel"/>
     <w:tmpl w:val="3642FC22"/>
@@ -3179,7 +3469,7 @@
       </w:rPr>
     </w:lvl>
   </w:abstractNum>
-  <w:abstractNum w:abstractNumId="15" w15:restartNumberingAfterBreak="0">
+  <w:abstractNum w:abstractNumId="16" w15:restartNumberingAfterBreak="0">
     <w:nsid w:val="6BA74339"/>
     <w:multiLevelType w:val="hybridMultilevel"/>
     <w:tmpl w:val="5ADAF17E"/>
@@ -3265,7 +3555,7 @@
       </w:pPr>
     </w:lvl>
   </w:abstractNum>
-  <w:abstractNum w:abstractNumId="16" w15:restartNumberingAfterBreak="0">
+  <w:abstractNum w:abstractNumId="17" w15:restartNumberingAfterBreak="0">
     <w:nsid w:val="70E744CC"/>
     <w:multiLevelType w:val="hybridMultilevel"/>
     <w:tmpl w:val="C1B034B4"/>
@@ -3351,7 +3641,7 @@
       </w:pPr>
     </w:lvl>
   </w:abstractNum>
-  <w:abstractNum w:abstractNumId="17" w15:restartNumberingAfterBreak="0">
+  <w:abstractNum w:abstractNumId="18" w15:restartNumberingAfterBreak="0">
     <w:nsid w:val="74EE2DA2"/>
     <w:multiLevelType w:val="hybridMultilevel"/>
     <w:tmpl w:val="D5C20F04"/>
@@ -3464,7 +3754,7 @@
       </w:rPr>
     </w:lvl>
   </w:abstractNum>
-  <w:abstractNum w:abstractNumId="18" w15:restartNumberingAfterBreak="0">
+  <w:abstractNum w:abstractNumId="19" w15:restartNumberingAfterBreak="0">
     <w:nsid w:val="7597FE0C"/>
     <w:multiLevelType w:val="hybridMultilevel"/>
     <w:tmpl w:val="C8B0AAB8"/>
@@ -3577,7 +3867,7 @@
       </w:rPr>
     </w:lvl>
   </w:abstractNum>
-  <w:abstractNum w:abstractNumId="19" w15:restartNumberingAfterBreak="0">
+  <w:abstractNum w:abstractNumId="20" w15:restartNumberingAfterBreak="0">
     <w:nsid w:val="7DB7192D"/>
     <w:multiLevelType w:val="hybridMultilevel"/>
     <w:tmpl w:val="169E2AE0"/>
@@ -3663,7 +3953,7 @@
       </w:pPr>
     </w:lvl>
   </w:abstractNum>
-  <w:abstractNum w:abstractNumId="20" w15:restartNumberingAfterBreak="0">
+  <w:abstractNum w:abstractNumId="21" w15:restartNumberingAfterBreak="0">
     <w:nsid w:val="7FB4C000"/>
     <w:multiLevelType w:val="hybridMultilevel"/>
     <w:tmpl w:val="FBACBF08"/>
@@ -3777,43 +4067,43 @@
     </w:lvl>
   </w:abstractNum>
   <w:num w:numId="1" w16cid:durableId="580261201">
-    <w:abstractNumId w:val="16"/>
+    <w:abstractNumId w:val="17"/>
   </w:num>
   <w:num w:numId="2" w16cid:durableId="1374890881">
-    <w:abstractNumId w:val="20"/>
+    <w:abstractNumId w:val="21"/>
   </w:num>
   <w:num w:numId="3" w16cid:durableId="16125441">
-    <w:abstractNumId w:val="11"/>
+    <w:abstractNumId w:val="12"/>
   </w:num>
   <w:num w:numId="4" w16cid:durableId="1143352050">
     <w:abstractNumId w:val="4"/>
   </w:num>
   <w:num w:numId="5" w16cid:durableId="893125051">
-    <w:abstractNumId w:val="18"/>
+    <w:abstractNumId w:val="19"/>
   </w:num>
   <w:num w:numId="6" w16cid:durableId="1033266561">
-    <w:abstractNumId w:val="10"/>
+    <w:abstractNumId w:val="11"/>
   </w:num>
   <w:num w:numId="7" w16cid:durableId="2103144848">
     <w:abstractNumId w:val="0"/>
   </w:num>
   <w:num w:numId="8" w16cid:durableId="1988896589">
-    <w:abstractNumId w:val="13"/>
+    <w:abstractNumId w:val="14"/>
   </w:num>
   <w:num w:numId="9" w16cid:durableId="1798601307">
-    <w:abstractNumId w:val="8"/>
+    <w:abstractNumId w:val="9"/>
   </w:num>
   <w:num w:numId="10" w16cid:durableId="754861550">
     <w:abstractNumId w:val="2"/>
   </w:num>
   <w:num w:numId="11" w16cid:durableId="104082429">
-    <w:abstractNumId w:val="9"/>
+    <w:abstractNumId w:val="10"/>
   </w:num>
   <w:num w:numId="12" w16cid:durableId="1886403947">
-    <w:abstractNumId w:val="14"/>
+    <w:abstractNumId w:val="15"/>
   </w:num>
   <w:num w:numId="13" w16cid:durableId="1534802172">
-    <w:abstractNumId w:val="12"/>
+    <w:abstractNumId w:val="13"/>
   </w:num>
   <w:num w:numId="14" w16cid:durableId="1022122847">
     <w:abstractNumId w:val="3"/>
@@ -3822,22 +4112,25 @@
     <w:abstractNumId w:val="1"/>
   </w:num>
   <w:num w:numId="16" w16cid:durableId="1882085336">
-    <w:abstractNumId w:val="5"/>
+    <w:abstractNumId w:val="6"/>
   </w:num>
   <w:num w:numId="17" w16cid:durableId="1048144321">
-    <w:abstractNumId w:val="15"/>
+    <w:abstractNumId w:val="16"/>
   </w:num>
   <w:num w:numId="18" w16cid:durableId="173884483">
-    <w:abstractNumId w:val="19"/>
+    <w:abstractNumId w:val="20"/>
   </w:num>
   <w:num w:numId="19" w16cid:durableId="1243177781">
+    <w:abstractNumId w:val="8"/>
+  </w:num>
+  <w:num w:numId="20" w16cid:durableId="535971498">
     <w:abstractNumId w:val="7"/>
   </w:num>
-  <w:num w:numId="20" w16cid:durableId="535971498">
-    <w:abstractNumId w:val="6"/>
+  <w:num w:numId="21" w16cid:durableId="760759640">
+    <w:abstractNumId w:val="18"/>
   </w:num>
-  <w:num w:numId="21" w16cid:durableId="760759640">
-    <w:abstractNumId w:val="17"/>
+  <w:num w:numId="22" w16cid:durableId="2109349406">
+    <w:abstractNumId w:val="5"/>
   </w:num>
 </w:numbering>
 </file>
@@ -4247,6 +4540,7 @@
   <w:style w:type="character" w:default="1" w:styleId="a0">
     <w:name w:val="Default Paragraph Font"/>
     <w:uiPriority w:val="1"/>
+    <w:semiHidden/>
     <w:unhideWhenUsed/>
   </w:style>
   <w:style w:type="table" w:default="1" w:styleId="a1">

</xml_diff>

<commit_message>
Added scheme of altered 1
</commit_message>
<xml_diff>
--- a/1/report.docx
+++ b/1/report.docx
@@ -1500,12 +1500,1078 @@
           <w:szCs w:val="28"/>
         </w:rPr>
       </w:pPr>
+      <w:r>
+        <w:rPr>
+          <w:sz w:val="28"/>
+          <w:szCs w:val="28"/>
+        </w:rPr>
+        <w:br w:type="page"/>
+      </w:r>
+    </w:p>
+    <w:p>
+      <w:pPr>
+        <w:rPr>
+          <w:b/>
+          <w:bCs/>
+          <w:sz w:val="28"/>
+          <w:szCs w:val="28"/>
+        </w:rPr>
+      </w:pPr>
+      <w:r>
+        <w:rPr>
+          <w:b/>
+          <w:bCs/>
+          <w:sz w:val="28"/>
+          <w:szCs w:val="28"/>
+        </w:rPr>
+        <w:lastRenderedPageBreak/>
+        <w:t>На защиту</w:t>
+      </w:r>
+    </w:p>
+    <w:p>
+      <w:pPr>
+        <w:rPr>
+          <w:sz w:val="28"/>
+          <w:szCs w:val="28"/>
+        </w:rPr>
+      </w:pPr>
+      <w:r>
+        <w:rPr>
+          <w:sz w:val="28"/>
+          <w:szCs w:val="28"/>
+        </w:rPr>
+        <w:t>На рисунке 1 – скриншот сообщения с заданиями на защиту.</w:t>
+      </w:r>
+    </w:p>
+    <w:p>
+      <w:pPr>
+        <w:keepNext/>
+      </w:pPr>
+      <w:r>
+        <w:rPr>
+          <w:sz w:val="28"/>
+          <w:szCs w:val="28"/>
+        </w:rPr>
+        <w:drawing>
+          <wp:inline distT="0" distB="0" distL="0" distR="0" wp14:anchorId="3AEF0E27" wp14:editId="7D85FDBD">
+            <wp:extent cx="5943600" cy="2245360"/>
+            <wp:effectExtent l="0" t="0" r="0" b="2540"/>
+            <wp:docPr id="1562141933" name="Рисунок 1"/>
+            <wp:cNvGraphicFramePr>
+              <a:graphicFrameLocks xmlns:a="http://schemas.openxmlformats.org/drawingml/2006/main" noChangeAspect="1"/>
+            </wp:cNvGraphicFramePr>
+            <a:graphic xmlns:a="http://schemas.openxmlformats.org/drawingml/2006/main">
+              <a:graphicData uri="http://schemas.openxmlformats.org/drawingml/2006/picture">
+                <pic:pic xmlns:pic="http://schemas.openxmlformats.org/drawingml/2006/picture">
+                  <pic:nvPicPr>
+                    <pic:cNvPr id="1562141933" name=""/>
+                    <pic:cNvPicPr/>
+                  </pic:nvPicPr>
+                  <pic:blipFill>
+                    <a:blip r:embed="rId8"/>
+                    <a:stretch>
+                      <a:fillRect/>
+                    </a:stretch>
+                  </pic:blipFill>
+                  <pic:spPr>
+                    <a:xfrm>
+                      <a:off x="0" y="0"/>
+                      <a:ext cx="5943600" cy="2245360"/>
+                    </a:xfrm>
+                    <a:prstGeom prst="rect">
+                      <a:avLst/>
+                    </a:prstGeom>
+                  </pic:spPr>
+                </pic:pic>
+              </a:graphicData>
+            </a:graphic>
+          </wp:inline>
+        </w:drawing>
+      </w:r>
+    </w:p>
+    <w:p>
+      <w:pPr>
+        <w:pStyle w:val="af"/>
+        <w:jc w:val="center"/>
+      </w:pPr>
+      <w:r>
+        <w:t xml:space="preserve">Рисунок </w:t>
+      </w:r>
+      <w:fldSimple w:instr=" SEQ Рисунок \* ARABIC ">
+        <w:r>
+          <w:rPr>
+            <w:noProof/>
+          </w:rPr>
+          <w:t>1</w:t>
+        </w:r>
+      </w:fldSimple>
+      <w:r>
+        <w:t xml:space="preserve"> – задания на защиту.</w:t>
+      </w:r>
+    </w:p>
+    <w:p>
+      <w:r>
+        <w:t xml:space="preserve">В приложении теперь находится ссылка на </w:t>
+      </w:r>
+      <w:r>
+        <w:rPr>
+          <w:lang w:val="en-US"/>
+        </w:rPr>
+        <w:t>ERD</w:t>
+      </w:r>
+      <w:r>
+        <w:t xml:space="preserve"> в формате картинки.</w:t>
+      </w:r>
+    </w:p>
+    <w:p>
+      <w:r>
+        <w:t>На рисунке 2 изображена актуальная схема зависимостей таблиц базы данных.</w:t>
+      </w:r>
+    </w:p>
+    <w:p>
+      <w:pPr>
+        <w:keepNext/>
+      </w:pPr>
+      <w:r>
+        <w:rPr>
+          <w:noProof/>
+        </w:rPr>
+        <w:lastRenderedPageBreak/>
+        <w:drawing>
+          <wp:inline distT="0" distB="0" distL="0" distR="0" wp14:anchorId="7D736251" wp14:editId="291B9F67">
+            <wp:extent cx="5800954" cy="5038168"/>
+            <wp:effectExtent l="0" t="0" r="9525" b="0"/>
+            <wp:docPr id="1460336779" name="Рисунок 1"/>
+            <wp:cNvGraphicFramePr>
+              <a:graphicFrameLocks xmlns:a="http://schemas.openxmlformats.org/drawingml/2006/main" noChangeAspect="1"/>
+            </wp:cNvGraphicFramePr>
+            <a:graphic xmlns:a="http://schemas.openxmlformats.org/drawingml/2006/main">
+              <a:graphicData uri="http://schemas.openxmlformats.org/drawingml/2006/picture">
+                <pic:pic xmlns:pic="http://schemas.openxmlformats.org/drawingml/2006/picture">
+                  <pic:nvPicPr>
+                    <pic:cNvPr id="1460336779" name="Рисунок 1460336779"/>
+                    <pic:cNvPicPr/>
+                  </pic:nvPicPr>
+                  <pic:blipFill>
+                    <a:blip r:embed="rId9">
+                      <a:extLst>
+                        <a:ext uri="{28A0092B-C50C-407E-A947-70E740481C1C}">
+                          <a14:useLocalDpi xmlns:a14="http://schemas.microsoft.com/office/drawing/2010/main" val="0"/>
+                        </a:ext>
+                      </a:extLst>
+                    </a:blip>
+                    <a:stretch>
+                      <a:fillRect/>
+                    </a:stretch>
+                  </pic:blipFill>
+                  <pic:spPr>
+                    <a:xfrm>
+                      <a:off x="0" y="0"/>
+                      <a:ext cx="5826005" cy="5059925"/>
+                    </a:xfrm>
+                    <a:prstGeom prst="rect">
+                      <a:avLst/>
+                    </a:prstGeom>
+                  </pic:spPr>
+                </pic:pic>
+              </a:graphicData>
+            </a:graphic>
+          </wp:inline>
+        </w:drawing>
+      </w:r>
+    </w:p>
+    <w:p>
+      <w:pPr>
+        <w:pStyle w:val="af"/>
+        <w:jc w:val="center"/>
+      </w:pPr>
+      <w:r>
+        <w:t xml:space="preserve">Рисунок </w:t>
+      </w:r>
+      <w:fldSimple w:instr=" SEQ Рисунок \* ARABIC ">
+        <w:r>
+          <w:rPr>
+            <w:noProof/>
+          </w:rPr>
+          <w:t>2</w:t>
+        </w:r>
+      </w:fldSimple>
+      <w:r>
+        <w:t xml:space="preserve"> - схема зависимостей таблиц базы данных.</w:t>
+      </w:r>
+    </w:p>
+    <w:p>
+      <w:pPr>
+        <w:rPr>
+          <w:sz w:val="28"/>
+          <w:szCs w:val="28"/>
+        </w:rPr>
+      </w:pPr>
+      <w:r>
+        <w:rPr>
+          <w:sz w:val="28"/>
+          <w:szCs w:val="28"/>
+        </w:rPr>
+        <w:t>По сравнению с предыдущей схемой присутствует несколько различий:</w:t>
+      </w:r>
+    </w:p>
+    <w:p>
+      <w:pPr>
+        <w:pStyle w:val="a4"/>
+        <w:numPr>
+          <w:ilvl w:val="0"/>
+          <w:numId w:val="23"/>
+        </w:numPr>
+        <w:rPr>
+          <w:i/>
+          <w:iCs/>
+          <w:sz w:val="28"/>
+          <w:szCs w:val="28"/>
+        </w:rPr>
+      </w:pPr>
+      <w:r>
+        <w:rPr>
+          <w:i/>
+          <w:iCs/>
+          <w:sz w:val="28"/>
+          <w:szCs w:val="28"/>
+        </w:rPr>
+        <w:t>Сезоны.</w:t>
+      </w:r>
+      <w:r>
+        <w:rPr>
+          <w:i/>
+          <w:iCs/>
+          <w:sz w:val="28"/>
+          <w:szCs w:val="28"/>
+        </w:rPr>
+        <w:t xml:space="preserve"> </w:t>
+      </w:r>
+      <w:r>
+        <w:rPr>
+          <w:sz w:val="28"/>
+          <w:szCs w:val="28"/>
+        </w:rPr>
+        <w:t xml:space="preserve">Добавлена таблица </w:t>
+      </w:r>
+      <w:r>
+        <w:rPr>
+          <w:sz w:val="28"/>
+          <w:szCs w:val="28"/>
+          <w:lang w:val="en-US"/>
+        </w:rPr>
+        <w:t>Seasons</w:t>
+      </w:r>
+      <w:r>
+        <w:rPr>
+          <w:sz w:val="28"/>
+          <w:szCs w:val="28"/>
+        </w:rPr>
+        <w:t>, в которой будет храниться информация о каждом конкретном сезоне:</w:t>
+      </w:r>
+    </w:p>
+    <w:p>
+      <w:pPr>
+        <w:pStyle w:val="a4"/>
+        <w:numPr>
+          <w:ilvl w:val="0"/>
+          <w:numId w:val="24"/>
+        </w:numPr>
+        <w:rPr>
+          <w:i/>
+          <w:iCs/>
+          <w:sz w:val="28"/>
+          <w:szCs w:val="28"/>
+        </w:rPr>
+      </w:pPr>
+      <w:proofErr w:type="spellStart"/>
+      <w:r>
+        <w:rPr>
+          <w:i/>
+          <w:iCs/>
+          <w:sz w:val="28"/>
+          <w:szCs w:val="28"/>
+          <w:lang w:val="en-US"/>
+        </w:rPr>
+        <w:t>SeasonID</w:t>
+      </w:r>
+      <w:proofErr w:type="spellEnd"/>
+      <w:r>
+        <w:rPr>
+          <w:i/>
+          <w:iCs/>
+          <w:sz w:val="28"/>
+          <w:szCs w:val="28"/>
+        </w:rPr>
+        <w:t xml:space="preserve"> (</w:t>
+      </w:r>
+      <w:r>
+        <w:rPr>
+          <w:i/>
+          <w:iCs/>
+          <w:sz w:val="28"/>
+          <w:szCs w:val="28"/>
+          <w:lang w:val="en-US"/>
+        </w:rPr>
+        <w:t>INTEGER</w:t>
+      </w:r>
+      <w:r>
+        <w:rPr>
+          <w:i/>
+          <w:iCs/>
+          <w:sz w:val="28"/>
+          <w:szCs w:val="28"/>
+        </w:rPr>
+        <w:t xml:space="preserve">) </w:t>
+      </w:r>
+      <w:r>
+        <w:rPr>
+          <w:sz w:val="28"/>
+          <w:szCs w:val="28"/>
+        </w:rPr>
+        <w:t>– первичный ключ;</w:t>
+      </w:r>
+    </w:p>
+    <w:p>
+      <w:pPr>
+        <w:pStyle w:val="a4"/>
+        <w:numPr>
+          <w:ilvl w:val="0"/>
+          <w:numId w:val="24"/>
+        </w:numPr>
+        <w:rPr>
+          <w:i/>
+          <w:iCs/>
+          <w:sz w:val="28"/>
+          <w:szCs w:val="28"/>
+        </w:rPr>
+      </w:pPr>
+      <w:r>
+        <w:rPr>
+          <w:i/>
+          <w:iCs/>
+          <w:sz w:val="28"/>
+          <w:szCs w:val="28"/>
+          <w:lang w:val="en-US"/>
+        </w:rPr>
+        <w:t>Title</w:t>
+      </w:r>
+      <w:r>
+        <w:rPr>
+          <w:i/>
+          <w:iCs/>
+          <w:sz w:val="28"/>
+          <w:szCs w:val="28"/>
+        </w:rPr>
+        <w:t xml:space="preserve"> (</w:t>
+      </w:r>
+      <w:r>
+        <w:rPr>
+          <w:i/>
+          <w:iCs/>
+          <w:sz w:val="28"/>
+          <w:szCs w:val="28"/>
+          <w:lang w:val="en-US"/>
+        </w:rPr>
+        <w:t>TEXT</w:t>
+      </w:r>
+      <w:r>
+        <w:rPr>
+          <w:i/>
+          <w:iCs/>
+          <w:sz w:val="28"/>
+          <w:szCs w:val="28"/>
+        </w:rPr>
+        <w:t xml:space="preserve">) </w:t>
+      </w:r>
+      <w:r>
+        <w:rPr>
+          <w:sz w:val="28"/>
+          <w:szCs w:val="28"/>
+        </w:rPr>
+        <w:t>– название сезона (при наличии);</w:t>
+      </w:r>
+    </w:p>
+    <w:p>
+      <w:pPr>
+        <w:pStyle w:val="a4"/>
+        <w:numPr>
+          <w:ilvl w:val="0"/>
+          <w:numId w:val="24"/>
+        </w:numPr>
+        <w:rPr>
+          <w:i/>
+          <w:iCs/>
+          <w:sz w:val="28"/>
+          <w:szCs w:val="28"/>
+        </w:rPr>
+      </w:pPr>
+      <w:proofErr w:type="spellStart"/>
+      <w:r>
+        <w:rPr>
+          <w:i/>
+          <w:iCs/>
+          <w:sz w:val="28"/>
+          <w:szCs w:val="28"/>
+          <w:lang w:val="en-US"/>
+        </w:rPr>
+        <w:t>SeasonNumber</w:t>
+      </w:r>
+      <w:proofErr w:type="spellEnd"/>
+      <w:r>
+        <w:rPr>
+          <w:i/>
+          <w:iCs/>
+          <w:sz w:val="28"/>
+          <w:szCs w:val="28"/>
+        </w:rPr>
+        <w:t xml:space="preserve"> (</w:t>
+      </w:r>
+      <w:r>
+        <w:rPr>
+          <w:i/>
+          <w:iCs/>
+          <w:sz w:val="28"/>
+          <w:szCs w:val="28"/>
+          <w:lang w:val="en-US"/>
+        </w:rPr>
+        <w:t>INTEGER</w:t>
+      </w:r>
+      <w:r>
+        <w:rPr>
+          <w:i/>
+          <w:iCs/>
+          <w:sz w:val="28"/>
+          <w:szCs w:val="28"/>
+        </w:rPr>
+        <w:t xml:space="preserve">) </w:t>
+      </w:r>
+      <w:r>
+        <w:rPr>
+          <w:sz w:val="28"/>
+          <w:szCs w:val="28"/>
+        </w:rPr>
+        <w:t xml:space="preserve">– </w:t>
+      </w:r>
+      <w:r>
+        <w:rPr>
+          <w:sz w:val="28"/>
+          <w:szCs w:val="28"/>
+        </w:rPr>
+        <w:t>порядковый номер сезона</w:t>
+      </w:r>
+      <w:r>
+        <w:rPr>
+          <w:sz w:val="28"/>
+          <w:szCs w:val="28"/>
+        </w:rPr>
+        <w:t>;</w:t>
+      </w:r>
+    </w:p>
+    <w:p>
+      <w:pPr>
+        <w:pStyle w:val="a4"/>
+        <w:numPr>
+          <w:ilvl w:val="0"/>
+          <w:numId w:val="24"/>
+        </w:numPr>
+        <w:rPr>
+          <w:i/>
+          <w:iCs/>
+          <w:sz w:val="28"/>
+          <w:szCs w:val="28"/>
+        </w:rPr>
+      </w:pPr>
+      <w:proofErr w:type="spellStart"/>
+      <w:r>
+        <w:rPr>
+          <w:i/>
+          <w:iCs/>
+          <w:sz w:val="28"/>
+          <w:szCs w:val="28"/>
+          <w:lang w:val="en-US"/>
+        </w:rPr>
+        <w:t>AirDate</w:t>
+      </w:r>
+      <w:proofErr w:type="spellEnd"/>
+      <w:r>
+        <w:rPr>
+          <w:i/>
+          <w:iCs/>
+          <w:sz w:val="28"/>
+          <w:szCs w:val="28"/>
+        </w:rPr>
+        <w:t xml:space="preserve"> (</w:t>
+      </w:r>
+      <w:r>
+        <w:rPr>
+          <w:i/>
+          <w:iCs/>
+          <w:sz w:val="28"/>
+          <w:szCs w:val="28"/>
+          <w:lang w:val="en-US"/>
+        </w:rPr>
+        <w:t>DATE</w:t>
+      </w:r>
+      <w:r>
+        <w:rPr>
+          <w:i/>
+          <w:iCs/>
+          <w:sz w:val="28"/>
+          <w:szCs w:val="28"/>
+        </w:rPr>
+        <w:t xml:space="preserve">) </w:t>
+      </w:r>
+      <w:r>
+        <w:rPr>
+          <w:sz w:val="28"/>
+          <w:szCs w:val="28"/>
+        </w:rPr>
+        <w:t xml:space="preserve">– </w:t>
+      </w:r>
+      <w:r>
+        <w:rPr>
+          <w:sz w:val="28"/>
+          <w:szCs w:val="28"/>
+        </w:rPr>
+        <w:t>дата выхода сезона</w:t>
+      </w:r>
+      <w:r>
+        <w:rPr>
+          <w:sz w:val="28"/>
+          <w:szCs w:val="28"/>
+        </w:rPr>
+        <w:t>;</w:t>
+      </w:r>
+    </w:p>
+    <w:p>
+      <w:pPr>
+        <w:pStyle w:val="a4"/>
+        <w:numPr>
+          <w:ilvl w:val="0"/>
+          <w:numId w:val="24"/>
+        </w:numPr>
+        <w:rPr>
+          <w:i/>
+          <w:iCs/>
+          <w:sz w:val="28"/>
+          <w:szCs w:val="28"/>
+        </w:rPr>
+      </w:pPr>
+      <w:proofErr w:type="spellStart"/>
+      <w:r>
+        <w:rPr>
+          <w:i/>
+          <w:iCs/>
+          <w:sz w:val="28"/>
+          <w:szCs w:val="28"/>
+          <w:lang w:val="en-US"/>
+        </w:rPr>
+        <w:t>ShowID</w:t>
+      </w:r>
+      <w:proofErr w:type="spellEnd"/>
+      <w:r>
+        <w:rPr>
+          <w:i/>
+          <w:iCs/>
+          <w:sz w:val="28"/>
+          <w:szCs w:val="28"/>
+        </w:rPr>
+        <w:t xml:space="preserve"> (</w:t>
+      </w:r>
+      <w:r>
+        <w:rPr>
+          <w:i/>
+          <w:iCs/>
+          <w:sz w:val="28"/>
+          <w:szCs w:val="28"/>
+          <w:lang w:val="en-US"/>
+        </w:rPr>
+        <w:t>INTEGER</w:t>
+      </w:r>
+      <w:r>
+        <w:rPr>
+          <w:i/>
+          <w:iCs/>
+          <w:sz w:val="28"/>
+          <w:szCs w:val="28"/>
+        </w:rPr>
+        <w:t xml:space="preserve">) </w:t>
+      </w:r>
+      <w:r>
+        <w:rPr>
+          <w:sz w:val="28"/>
+          <w:szCs w:val="28"/>
+        </w:rPr>
+        <w:t xml:space="preserve">– </w:t>
+      </w:r>
+      <w:r>
+        <w:rPr>
+          <w:sz w:val="28"/>
+          <w:szCs w:val="28"/>
+        </w:rPr>
+        <w:t>внешний ключ</w:t>
+      </w:r>
+      <w:r>
+        <w:rPr>
+          <w:sz w:val="28"/>
+          <w:szCs w:val="28"/>
+        </w:rPr>
+        <w:t xml:space="preserve"> (</w:t>
+      </w:r>
+      <w:r>
+        <w:rPr>
+          <w:sz w:val="28"/>
+          <w:szCs w:val="28"/>
+        </w:rPr>
+        <w:t xml:space="preserve">ссылается на первичный ключ в таблице </w:t>
+      </w:r>
+      <w:r>
+        <w:rPr>
+          <w:sz w:val="28"/>
+          <w:szCs w:val="28"/>
+          <w:lang w:val="en-US"/>
+        </w:rPr>
+        <w:t>Shows</w:t>
+      </w:r>
+      <w:r>
+        <w:rPr>
+          <w:sz w:val="28"/>
+          <w:szCs w:val="28"/>
+        </w:rPr>
+        <w:t>)</w:t>
+      </w:r>
+      <w:r>
+        <w:rPr>
+          <w:sz w:val="28"/>
+          <w:szCs w:val="28"/>
+        </w:rPr>
+        <w:t>.</w:t>
+      </w:r>
+    </w:p>
+    <w:p>
+      <w:pPr>
+        <w:pStyle w:val="a4"/>
+        <w:numPr>
+          <w:ilvl w:val="0"/>
+          <w:numId w:val="23"/>
+        </w:numPr>
+        <w:rPr>
+          <w:sz w:val="28"/>
+          <w:szCs w:val="28"/>
+          <w:lang w:val="en-US"/>
+        </w:rPr>
+      </w:pPr>
+      <w:r>
+        <w:rPr>
+          <w:i/>
+          <w:iCs/>
+          <w:sz w:val="28"/>
+          <w:szCs w:val="28"/>
+        </w:rPr>
+        <w:t xml:space="preserve">Эпизоды. </w:t>
+      </w:r>
+      <w:r>
+        <w:rPr>
+          <w:sz w:val="28"/>
+          <w:szCs w:val="28"/>
+        </w:rPr>
+        <w:t xml:space="preserve">Изменена таблица </w:t>
+      </w:r>
+      <w:r>
+        <w:rPr>
+          <w:sz w:val="28"/>
+          <w:szCs w:val="28"/>
+          <w:lang w:val="en-US"/>
+        </w:rPr>
+        <w:t>Episodes:</w:t>
+      </w:r>
+    </w:p>
+    <w:p>
+      <w:pPr>
+        <w:pStyle w:val="a4"/>
+        <w:numPr>
+          <w:ilvl w:val="0"/>
+          <w:numId w:val="25"/>
+        </w:numPr>
+        <w:rPr>
+          <w:sz w:val="28"/>
+          <w:szCs w:val="28"/>
+        </w:rPr>
+      </w:pPr>
+      <w:proofErr w:type="spellStart"/>
+      <w:r>
+        <w:rPr>
+          <w:i/>
+          <w:iCs/>
+          <w:sz w:val="28"/>
+          <w:szCs w:val="28"/>
+          <w:lang w:val="en-US"/>
+        </w:rPr>
+        <w:lastRenderedPageBreak/>
+        <w:t>SeasonNumber</w:t>
+      </w:r>
+      <w:proofErr w:type="spellEnd"/>
+      <w:r>
+        <w:rPr>
+          <w:i/>
+          <w:iCs/>
+          <w:sz w:val="28"/>
+          <w:szCs w:val="28"/>
+        </w:rPr>
+        <w:t xml:space="preserve"> </w:t>
+      </w:r>
+      <w:r>
+        <w:rPr>
+          <w:sz w:val="28"/>
+          <w:szCs w:val="28"/>
+        </w:rPr>
+        <w:t xml:space="preserve">– </w:t>
+      </w:r>
+      <w:r>
+        <w:rPr>
+          <w:sz w:val="28"/>
+          <w:szCs w:val="28"/>
+        </w:rPr>
+        <w:t>удалена колонка, обозначавшая порядковый номер сезона;</w:t>
+      </w:r>
+    </w:p>
+    <w:p>
+      <w:pPr>
+        <w:pStyle w:val="a4"/>
+        <w:numPr>
+          <w:ilvl w:val="0"/>
+          <w:numId w:val="25"/>
+        </w:numPr>
+        <w:rPr>
+          <w:sz w:val="28"/>
+          <w:szCs w:val="28"/>
+        </w:rPr>
+      </w:pPr>
+      <w:proofErr w:type="spellStart"/>
+      <w:r>
+        <w:rPr>
+          <w:i/>
+          <w:iCs/>
+          <w:sz w:val="28"/>
+          <w:szCs w:val="28"/>
+          <w:lang w:val="en-US"/>
+        </w:rPr>
+        <w:t>ShowID</w:t>
+      </w:r>
+      <w:proofErr w:type="spellEnd"/>
+      <w:r>
+        <w:rPr>
+          <w:sz w:val="28"/>
+          <w:szCs w:val="28"/>
+        </w:rPr>
+        <w:t xml:space="preserve"> – </w:t>
+      </w:r>
+      <w:r>
+        <w:rPr>
+          <w:sz w:val="28"/>
+          <w:szCs w:val="28"/>
+        </w:rPr>
+        <w:t>удалена колонка с внешним ключом</w:t>
+      </w:r>
+      <w:r>
+        <w:rPr>
+          <w:sz w:val="28"/>
+          <w:szCs w:val="28"/>
+        </w:rPr>
+        <w:t xml:space="preserve"> (</w:t>
+      </w:r>
+      <w:r>
+        <w:rPr>
+          <w:sz w:val="28"/>
+          <w:szCs w:val="28"/>
+        </w:rPr>
+        <w:t xml:space="preserve">ссылавшимся на первичный ключ таблицы </w:t>
+      </w:r>
+      <w:r>
+        <w:rPr>
+          <w:sz w:val="28"/>
+          <w:szCs w:val="28"/>
+          <w:lang w:val="en-US"/>
+        </w:rPr>
+        <w:t>Shows</w:t>
+      </w:r>
+      <w:r>
+        <w:rPr>
+          <w:sz w:val="28"/>
+          <w:szCs w:val="28"/>
+        </w:rPr>
+        <w:t>);</w:t>
+      </w:r>
+    </w:p>
+    <w:p>
+      <w:pPr>
+        <w:pStyle w:val="a4"/>
+        <w:numPr>
+          <w:ilvl w:val="0"/>
+          <w:numId w:val="25"/>
+        </w:numPr>
+        <w:rPr>
+          <w:sz w:val="28"/>
+          <w:szCs w:val="28"/>
+        </w:rPr>
+      </w:pPr>
+      <w:proofErr w:type="spellStart"/>
+      <w:r>
+        <w:rPr>
+          <w:i/>
+          <w:iCs/>
+          <w:sz w:val="28"/>
+          <w:szCs w:val="28"/>
+          <w:lang w:val="en-US"/>
+        </w:rPr>
+        <w:t>SeasonID</w:t>
+      </w:r>
+      <w:proofErr w:type="spellEnd"/>
+      <w:r>
+        <w:rPr>
+          <w:i/>
+          <w:iCs/>
+          <w:sz w:val="28"/>
+          <w:szCs w:val="28"/>
+        </w:rPr>
+        <w:t xml:space="preserve"> (</w:t>
+      </w:r>
+      <w:r>
+        <w:rPr>
+          <w:i/>
+          <w:iCs/>
+          <w:sz w:val="28"/>
+          <w:szCs w:val="28"/>
+          <w:lang w:val="en-US"/>
+        </w:rPr>
+        <w:t>INTEGER</w:t>
+      </w:r>
+      <w:r>
+        <w:rPr>
+          <w:i/>
+          <w:iCs/>
+          <w:sz w:val="28"/>
+          <w:szCs w:val="28"/>
+        </w:rPr>
+        <w:t>)</w:t>
+      </w:r>
+      <w:r>
+        <w:rPr>
+          <w:sz w:val="28"/>
+          <w:szCs w:val="28"/>
+        </w:rPr>
+        <w:t xml:space="preserve"> – </w:t>
+      </w:r>
+      <w:r>
+        <w:rPr>
+          <w:sz w:val="28"/>
+          <w:szCs w:val="28"/>
+        </w:rPr>
+        <w:t>добавлена колонк</w:t>
+      </w:r>
+      <w:r>
+        <w:rPr>
+          <w:sz w:val="28"/>
+          <w:szCs w:val="28"/>
+        </w:rPr>
+        <w:t xml:space="preserve">а с внешним ключом (ссылающимся на первичный ключ таблицы </w:t>
+      </w:r>
+      <w:r>
+        <w:rPr>
+          <w:sz w:val="28"/>
+          <w:szCs w:val="28"/>
+          <w:lang w:val="en-US"/>
+        </w:rPr>
+        <w:t>Seasons</w:t>
+      </w:r>
+      <w:r>
+        <w:rPr>
+          <w:sz w:val="28"/>
+          <w:szCs w:val="28"/>
+        </w:rPr>
+        <w:t>).</w:t>
+      </w:r>
+    </w:p>
+    <w:p>
+      <w:pPr>
+        <w:pStyle w:val="a4"/>
+        <w:numPr>
+          <w:ilvl w:val="0"/>
+          <w:numId w:val="23"/>
+        </w:numPr>
+        <w:rPr>
+          <w:sz w:val="28"/>
+          <w:szCs w:val="28"/>
+        </w:rPr>
+      </w:pPr>
+      <w:r>
+        <w:rPr>
+          <w:i/>
+          <w:iCs/>
+          <w:sz w:val="28"/>
+          <w:szCs w:val="28"/>
+        </w:rPr>
+        <w:t>Актеры.</w:t>
+      </w:r>
+      <w:r>
+        <w:rPr>
+          <w:sz w:val="28"/>
+          <w:szCs w:val="28"/>
+        </w:rPr>
+        <w:t xml:space="preserve"> Добавлена колонка </w:t>
+      </w:r>
+      <w:r>
+        <w:rPr>
+          <w:sz w:val="28"/>
+          <w:szCs w:val="28"/>
+          <w:lang w:val="en-US"/>
+        </w:rPr>
+        <w:t>Addition</w:t>
+      </w:r>
+      <w:r>
+        <w:rPr>
+          <w:sz w:val="28"/>
+          <w:szCs w:val="28"/>
+        </w:rPr>
+        <w:t xml:space="preserve"> (</w:t>
+      </w:r>
+      <w:r>
+        <w:rPr>
+          <w:sz w:val="28"/>
+          <w:szCs w:val="28"/>
+          <w:lang w:val="en-US"/>
+        </w:rPr>
+        <w:t>TEXT</w:t>
+      </w:r>
+      <w:r>
+        <w:rPr>
+          <w:sz w:val="28"/>
+          <w:szCs w:val="28"/>
+        </w:rPr>
+        <w:t xml:space="preserve">), </w:t>
+      </w:r>
+      <w:r>
+        <w:rPr>
+          <w:sz w:val="28"/>
+          <w:szCs w:val="28"/>
+        </w:rPr>
+        <w:t xml:space="preserve">хранящая дополнительную информацию об актере (например, о статусе </w:t>
+      </w:r>
+      <w:proofErr w:type="spellStart"/>
+      <w:r>
+        <w:rPr>
+          <w:sz w:val="28"/>
+          <w:szCs w:val="28"/>
+        </w:rPr>
+        <w:t>иноагента</w:t>
+      </w:r>
+      <w:proofErr w:type="spellEnd"/>
+      <w:r>
+        <w:rPr>
+          <w:sz w:val="28"/>
+          <w:szCs w:val="28"/>
+        </w:rPr>
+        <w:t>).</w:t>
+      </w:r>
+    </w:p>
+    <w:p>
+      <w:pPr>
+        <w:rPr>
+          <w:sz w:val="28"/>
+          <w:szCs w:val="28"/>
+        </w:rPr>
+      </w:pPr>
+      <w:r>
+        <w:rPr>
+          <w:sz w:val="28"/>
+          <w:szCs w:val="28"/>
+        </w:rPr>
+        <w:t xml:space="preserve">Для внедрения изменений необходимо выполнить несколько </w:t>
+      </w:r>
+      <w:r>
+        <w:rPr>
+          <w:sz w:val="28"/>
+          <w:szCs w:val="28"/>
+          <w:lang w:val="en-US"/>
+        </w:rPr>
+        <w:t>SQL</w:t>
+      </w:r>
+      <w:r>
+        <w:rPr>
+          <w:sz w:val="28"/>
+          <w:szCs w:val="28"/>
+        </w:rPr>
+        <w:t>-</w:t>
+      </w:r>
+      <w:r>
+        <w:rPr>
+          <w:sz w:val="28"/>
+          <w:szCs w:val="28"/>
+        </w:rPr>
+        <w:t>запросов (ссылка на листинг в разделе приложения).</w:t>
+      </w:r>
+    </w:p>
+    <w:p>
+      <w:pPr>
+        <w:rPr>
+          <w:sz w:val="28"/>
+          <w:szCs w:val="28"/>
+        </w:rPr>
+      </w:pPr>
+      <w:r>
+        <w:rPr>
+          <w:sz w:val="28"/>
+          <w:szCs w:val="28"/>
+        </w:rPr>
+        <w:t xml:space="preserve">На рисунке 3 приведен скриншот из </w:t>
+      </w:r>
+      <w:r>
+        <w:rPr>
+          <w:sz w:val="28"/>
+          <w:szCs w:val="28"/>
+          <w:lang w:val="en-US"/>
+        </w:rPr>
+        <w:t>GUI</w:t>
+      </w:r>
+      <w:r>
+        <w:rPr>
+          <w:sz w:val="28"/>
+          <w:szCs w:val="28"/>
+        </w:rPr>
+        <w:t xml:space="preserve"> </w:t>
+      </w:r>
+      <w:proofErr w:type="spellStart"/>
+      <w:r>
+        <w:rPr>
+          <w:sz w:val="28"/>
+          <w:szCs w:val="28"/>
+          <w:lang w:val="en-US"/>
+        </w:rPr>
+        <w:t>SQLiteStudio</w:t>
+      </w:r>
+      <w:proofErr w:type="spellEnd"/>
+      <w:r>
+        <w:rPr>
+          <w:sz w:val="28"/>
+          <w:szCs w:val="28"/>
+        </w:rPr>
+        <w:t>, на котором видны все созданные таблицы.</w:t>
+      </w:r>
+      <w:r>
+        <w:rPr>
+          <w:sz w:val="28"/>
+          <w:szCs w:val="28"/>
+        </w:rPr>
+        <w:br w:type="page"/>
+      </w:r>
     </w:p>
     <w:p>
       <w:pPr>
         <w:pStyle w:val="a8"/>
       </w:pPr>
       <w:r>
+        <w:lastRenderedPageBreak/>
         <w:t>Приложение</w:t>
       </w:r>
     </w:p>
@@ -1521,7 +2587,15 @@
           <w:szCs w:val="28"/>
         </w:rPr>
       </w:pPr>
-      <w:hyperlink r:id="rId6" w:history="1">
+      <w:hyperlink r:id="rId10" w:history="1">
+        <w:r>
+          <w:rPr>
+            <w:rStyle w:val="a5"/>
+            <w:sz w:val="28"/>
+            <w:szCs w:val="28"/>
+          </w:rPr>
+          <w:t xml:space="preserve">обновленная </w:t>
+        </w:r>
         <w:r>
           <w:rPr>
             <w:rStyle w:val="a5"/>
@@ -1529,7 +2603,16 @@
             <w:szCs w:val="28"/>
             <w:lang w:val="en-US"/>
           </w:rPr>
-          <w:t>UML</w:t>
+          <w:t>U</w:t>
+        </w:r>
+        <w:r>
+          <w:rPr>
+            <w:rStyle w:val="a5"/>
+            <w:sz w:val="28"/>
+            <w:szCs w:val="28"/>
+            <w:lang w:val="en-US"/>
+          </w:rPr>
+          <w:t>ML</w:t>
         </w:r>
         <w:r>
           <w:rPr>
@@ -1547,7 +2630,7 @@
             <w:szCs w:val="28"/>
             <w:lang w:val="en-US"/>
           </w:rPr>
-          <w:t>PlantUML</w:t>
+          <w:t>png</w:t>
         </w:r>
         <w:proofErr w:type="spellEnd"/>
         <w:r>
@@ -1580,7 +2663,7 @@
           <w:lang w:val="en-US"/>
         </w:rPr>
       </w:pPr>
-      <w:hyperlink r:id="rId7" w:history="1">
+      <w:hyperlink r:id="rId11" w:history="1">
         <w:r>
           <w:rPr>
             <w:rStyle w:val="a5"/>
@@ -1596,7 +2679,23 @@
             <w:sz w:val="28"/>
             <w:szCs w:val="28"/>
           </w:rPr>
-          <w:t>скрипт создания таблиц</w:t>
+          <w:t xml:space="preserve">скрипт </w:t>
+        </w:r>
+        <w:r>
+          <w:rPr>
+            <w:rStyle w:val="a5"/>
+            <w:sz w:val="28"/>
+            <w:szCs w:val="28"/>
+          </w:rPr>
+          <w:t>редактирования</w:t>
+        </w:r>
+        <w:r>
+          <w:rPr>
+            <w:rStyle w:val="a5"/>
+            <w:sz w:val="28"/>
+            <w:szCs w:val="28"/>
+          </w:rPr>
+          <w:t xml:space="preserve"> таблиц</w:t>
         </w:r>
       </w:hyperlink>
       <w:r>
@@ -1620,7 +2719,7 @@
           <w:lang w:val="en-US"/>
         </w:rPr>
       </w:pPr>
-      <w:hyperlink r:id="rId8" w:history="1">
+      <w:hyperlink r:id="rId12" w:history="1">
         <w:r>
           <w:rPr>
             <w:rStyle w:val="a5"/>
@@ -1661,14 +2760,30 @@
           <w:lang w:val="en-US"/>
         </w:rPr>
       </w:pPr>
-      <w:hyperlink r:id="rId9" w:history="1">
+      <w:hyperlink r:id="rId13" w:history="1">
         <w:r>
           <w:rPr>
             <w:rStyle w:val="a5"/>
             <w:sz w:val="28"/>
             <w:szCs w:val="28"/>
           </w:rPr>
-          <w:t>отчет (</w:t>
+          <w:t>о</w:t>
+        </w:r>
+        <w:r>
+          <w:rPr>
+            <w:rStyle w:val="a5"/>
+            <w:sz w:val="28"/>
+            <w:szCs w:val="28"/>
+          </w:rPr>
+          <w:t>тредактированный о</w:t>
+        </w:r>
+        <w:r>
+          <w:rPr>
+            <w:rStyle w:val="a5"/>
+            <w:sz w:val="28"/>
+            <w:szCs w:val="28"/>
+          </w:rPr>
+          <w:t>тчет (</w:t>
         </w:r>
         <w:r>
           <w:rPr>
@@ -1702,14 +2817,30 @@
           <w:lang w:val="en-US"/>
         </w:rPr>
       </w:pPr>
-      <w:hyperlink r:id="rId10" w:history="1">
+      <w:hyperlink r:id="rId14" w:history="1">
         <w:r>
           <w:rPr>
             <w:rStyle w:val="a5"/>
             <w:sz w:val="28"/>
             <w:szCs w:val="28"/>
           </w:rPr>
-          <w:t>отчет (</w:t>
+          <w:t>о</w:t>
+        </w:r>
+        <w:r>
+          <w:rPr>
+            <w:rStyle w:val="a5"/>
+            <w:sz w:val="28"/>
+            <w:szCs w:val="28"/>
+          </w:rPr>
+          <w:t>тредактированный о</w:t>
+        </w:r>
+        <w:r>
+          <w:rPr>
+            <w:rStyle w:val="a5"/>
+            <w:sz w:val="28"/>
+            <w:szCs w:val="28"/>
+          </w:rPr>
+          <w:t>тчет (</w:t>
         </w:r>
         <w:r>
           <w:rPr>
@@ -1740,6 +2871,56 @@
 </w:document>
 </file>
 
+<file path=word/endnotes.xml><?xml version="1.0" encoding="utf-8"?>
+<w:endnotes xmlns:wpc="http://schemas.microsoft.com/office/word/2010/wordprocessingCanvas" xmlns:cx="http://schemas.microsoft.com/office/drawing/2014/chartex" xmlns:cx1="http://schemas.microsoft.com/office/drawing/2015/9/8/chartex" xmlns:cx2="http://schemas.microsoft.com/office/drawing/2015/10/21/chartex" xmlns:cx3="http://schemas.microsoft.com/office/drawing/2016/5/9/chartex" xmlns:cx4="http://schemas.microsoft.com/office/drawing/2016/5/10/chartex" xmlns:cx5="http://schemas.microsoft.com/office/drawing/2016/5/11/chartex" xmlns:cx6="http://schemas.microsoft.com/office/drawing/2016/5/12/chartex" xmlns:cx7="http://schemas.microsoft.com/office/drawing/2016/5/13/chartex" xmlns:cx8="http://schemas.microsoft.com/office/drawing/2016/5/14/chartex" xmlns:mc="http://schemas.openxmlformats.org/markup-compatibility/2006" xmlns:aink="http://schemas.microsoft.com/office/drawing/2016/ink" xmlns:am3d="http://schemas.microsoft.com/office/drawing/2017/model3d" xmlns:o="urn:schemas-microsoft-com:office:office" xmlns:oel="http://schemas.microsoft.com/office/2019/extlst" xmlns:r="http://schemas.openxmlformats.org/officeDocument/2006/relationships" xmlns:m="http://schemas.openxmlformats.org/officeDocument/2006/math" xmlns:v="urn:schemas-microsoft-com:vml" xmlns:wp14="http://schemas.microsoft.com/office/word/2010/wordprocessingDrawing" xmlns:wp="http://schemas.openxmlformats.org/drawingml/2006/wordprocessingDrawing" xmlns:w10="urn:schemas-microsoft-com:office:word" xmlns:w="http://schemas.openxmlformats.org/wordprocessingml/2006/main" xmlns:w14="http://schemas.microsoft.com/office/word/2010/wordml" xmlns:w15="http://schemas.microsoft.com/office/word/2012/wordml" xmlns:w16cex="http://schemas.microsoft.com/office/word/2018/wordml/cex" xmlns:w16cid="http://schemas.microsoft.com/office/word/2016/wordml/cid" xmlns:w16="http://schemas.microsoft.com/office/word/2018/wordml" xmlns:w16du="http://schemas.microsoft.com/office/word/2023/wordml/word16du" xmlns:w16sdtdh="http://schemas.microsoft.com/office/word/2020/wordml/sdtdatahash" xmlns:w16se="http://schemas.microsoft.com/office/word/2015/wordml/symex" xmlns:wpg="http://schemas.microsoft.com/office/word/2010/wordprocessingGroup" xmlns:wpi="http://schemas.microsoft.com/office/word/2010/wordprocessingInk" xmlns:wne="http://schemas.microsoft.com/office/word/2006/wordml" xmlns:wps="http://schemas.microsoft.com/office/word/2010/wordprocessingShape" mc:Ignorable="w14 w15 w16se w16cid w16 w16cex w16sdtdh w16du wp14">
+  <w:endnote w:type="separator" w:id="-1">
+    <w:p>
+      <w:pPr>
+        <w:spacing w:after="0" w:line="240" w:lineRule="auto"/>
+      </w:pPr>
+      <w:r>
+        <w:separator/>
+      </w:r>
+    </w:p>
+  </w:endnote>
+  <w:endnote w:type="continuationSeparator" w:id="0">
+    <w:p>
+      <w:pPr>
+        <w:spacing w:after="0" w:line="240" w:lineRule="auto"/>
+      </w:pPr>
+      <w:r>
+        <w:continuationSeparator/>
+      </w:r>
+    </w:p>
+  </w:endnote>
+</w:endnotes>
+</file>
+
+<file path=word/footnotes.xml><?xml version="1.0" encoding="utf-8"?>
+<w:footnotes xmlns:wpc="http://schemas.microsoft.com/office/word/2010/wordprocessingCanvas" xmlns:cx="http://schemas.microsoft.com/office/drawing/2014/chartex" xmlns:cx1="http://schemas.microsoft.com/office/drawing/2015/9/8/chartex" xmlns:cx2="http://schemas.microsoft.com/office/drawing/2015/10/21/chartex" xmlns:cx3="http://schemas.microsoft.com/office/drawing/2016/5/9/chartex" xmlns:cx4="http://schemas.microsoft.com/office/drawing/2016/5/10/chartex" xmlns:cx5="http://schemas.microsoft.com/office/drawing/2016/5/11/chartex" xmlns:cx6="http://schemas.microsoft.com/office/drawing/2016/5/12/chartex" xmlns:cx7="http://schemas.microsoft.com/office/drawing/2016/5/13/chartex" xmlns:cx8="http://schemas.microsoft.com/office/drawing/2016/5/14/chartex" xmlns:mc="http://schemas.openxmlformats.org/markup-compatibility/2006" xmlns:aink="http://schemas.microsoft.com/office/drawing/2016/ink" xmlns:am3d="http://schemas.microsoft.com/office/drawing/2017/model3d" xmlns:o="urn:schemas-microsoft-com:office:office" xmlns:oel="http://schemas.microsoft.com/office/2019/extlst" xmlns:r="http://schemas.openxmlformats.org/officeDocument/2006/relationships" xmlns:m="http://schemas.openxmlformats.org/officeDocument/2006/math" xmlns:v="urn:schemas-microsoft-com:vml" xmlns:wp14="http://schemas.microsoft.com/office/word/2010/wordprocessingDrawing" xmlns:wp="http://schemas.openxmlformats.org/drawingml/2006/wordprocessingDrawing" xmlns:w10="urn:schemas-microsoft-com:office:word" xmlns:w="http://schemas.openxmlformats.org/wordprocessingml/2006/main" xmlns:w14="http://schemas.microsoft.com/office/word/2010/wordml" xmlns:w15="http://schemas.microsoft.com/office/word/2012/wordml" xmlns:w16cex="http://schemas.microsoft.com/office/word/2018/wordml/cex" xmlns:w16cid="http://schemas.microsoft.com/office/word/2016/wordml/cid" xmlns:w16="http://schemas.microsoft.com/office/word/2018/wordml" xmlns:w16du="http://schemas.microsoft.com/office/word/2023/wordml/word16du" xmlns:w16sdtdh="http://schemas.microsoft.com/office/word/2020/wordml/sdtdatahash" xmlns:w16se="http://schemas.microsoft.com/office/word/2015/wordml/symex" xmlns:wpg="http://schemas.microsoft.com/office/word/2010/wordprocessingGroup" xmlns:wpi="http://schemas.microsoft.com/office/word/2010/wordprocessingInk" xmlns:wne="http://schemas.microsoft.com/office/word/2006/wordml" xmlns:wps="http://schemas.microsoft.com/office/word/2010/wordprocessingShape" mc:Ignorable="w14 w15 w16se w16cid w16 w16cex w16sdtdh w16du wp14">
+  <w:footnote w:type="separator" w:id="-1">
+    <w:p>
+      <w:pPr>
+        <w:spacing w:after="0" w:line="240" w:lineRule="auto"/>
+      </w:pPr>
+      <w:r>
+        <w:separator/>
+      </w:r>
+    </w:p>
+  </w:footnote>
+  <w:footnote w:type="continuationSeparator" w:id="0">
+    <w:p>
+      <w:pPr>
+        <w:spacing w:after="0" w:line="240" w:lineRule="auto"/>
+      </w:pPr>
+      <w:r>
+        <w:continuationSeparator/>
+      </w:r>
+    </w:p>
+  </w:footnote>
+</w:footnotes>
+</file>
+
 <file path=word/numbering.xml><?xml version="1.0" encoding="utf-8"?>
 <w:numbering xmlns:wpc="http://schemas.microsoft.com/office/word/2010/wordprocessingCanvas" xmlns:cx="http://schemas.microsoft.com/office/drawing/2014/chartex" xmlns:cx1="http://schemas.microsoft.com/office/drawing/2015/9/8/chartex" xmlns:cx2="http://schemas.microsoft.com/office/drawing/2015/10/21/chartex" xmlns:cx3="http://schemas.microsoft.com/office/drawing/2016/5/9/chartex" xmlns:cx4="http://schemas.microsoft.com/office/drawing/2016/5/10/chartex" xmlns:cx5="http://schemas.microsoft.com/office/drawing/2016/5/11/chartex" xmlns:cx6="http://schemas.microsoft.com/office/drawing/2016/5/12/chartex" xmlns:cx7="http://schemas.microsoft.com/office/drawing/2016/5/13/chartex" xmlns:cx8="http://schemas.microsoft.com/office/drawing/2016/5/14/chartex" xmlns:mc="http://schemas.openxmlformats.org/markup-compatibility/2006" xmlns:aink="http://schemas.microsoft.com/office/drawing/2016/ink" xmlns:am3d="http://schemas.microsoft.com/office/drawing/2017/model3d" xmlns:o="urn:schemas-microsoft-com:office:office" xmlns:oel="http://schemas.microsoft.com/office/2019/extlst" xmlns:r="http://schemas.openxmlformats.org/officeDocument/2006/relationships" xmlns:m="http://schemas.openxmlformats.org/officeDocument/2006/math" xmlns:v="urn:schemas-microsoft-com:vml" xmlns:wp14="http://schemas.microsoft.com/office/word/2010/wordprocessingDrawing" xmlns:wp="http://schemas.openxmlformats.org/drawingml/2006/wordprocessingDrawing" xmlns:w10="urn:schemas-microsoft-com:office:word" xmlns:w="http://schemas.openxmlformats.org/wordprocessingml/2006/main" xmlns:w14="http://schemas.microsoft.com/office/word/2010/wordml" xmlns:w15="http://schemas.microsoft.com/office/word/2012/wordml" xmlns:w16cex="http://schemas.microsoft.com/office/word/2018/wordml/cex" xmlns:w16cid="http://schemas.microsoft.com/office/word/2016/wordml/cid" xmlns:w16="http://schemas.microsoft.com/office/word/2018/wordml" xmlns:w16du="http://schemas.microsoft.com/office/word/2023/wordml/word16du" xmlns:w16sdtdh="http://schemas.microsoft.com/office/word/2020/wordml/sdtdatahash" xmlns:w16se="http://schemas.microsoft.com/office/word/2015/wordml/symex" xmlns:wpg="http://schemas.microsoft.com/office/word/2010/wordprocessingGroup" xmlns:wpi="http://schemas.microsoft.com/office/word/2010/wordprocessingInk" xmlns:wne="http://schemas.microsoft.com/office/word/2006/wordml" xmlns:wps="http://schemas.microsoft.com/office/word/2010/wordprocessingShape" mc:Ignorable="w14 w15 w16se w16cid w16 w16cex w16sdtdh w16du wp14">
   <w:abstractNum w:abstractNumId="0" w15:restartNumberingAfterBreak="0">
@@ -2679,6 +3860,119 @@
     </w:lvl>
   </w:abstractNum>
   <w:abstractNum w:abstractNumId="9" w15:restartNumberingAfterBreak="0">
+    <w:nsid w:val="40FA022F"/>
+    <w:multiLevelType w:val="hybridMultilevel"/>
+    <w:tmpl w:val="ECE0E348"/>
+    <w:lvl w:ilvl="0" w:tplc="04190001">
+      <w:start w:val="1"/>
+      <w:numFmt w:val="bullet"/>
+      <w:lvlText w:val=""/>
+      <w:lvlJc w:val="left"/>
+      <w:pPr>
+        <w:ind w:left="1440" w:hanging="360"/>
+      </w:pPr>
+      <w:rPr>
+        <w:rFonts w:ascii="Symbol" w:hAnsi="Symbol" w:hint="default"/>
+      </w:rPr>
+    </w:lvl>
+    <w:lvl w:ilvl="1" w:tplc="04190003" w:tentative="1">
+      <w:start w:val="1"/>
+      <w:numFmt w:val="bullet"/>
+      <w:lvlText w:val="o"/>
+      <w:lvlJc w:val="left"/>
+      <w:pPr>
+        <w:ind w:left="2160" w:hanging="360"/>
+      </w:pPr>
+      <w:rPr>
+        <w:rFonts w:ascii="Courier New" w:hAnsi="Courier New" w:cs="Courier New" w:hint="default"/>
+      </w:rPr>
+    </w:lvl>
+    <w:lvl w:ilvl="2" w:tplc="04190005" w:tentative="1">
+      <w:start w:val="1"/>
+      <w:numFmt w:val="bullet"/>
+      <w:lvlText w:val=""/>
+      <w:lvlJc w:val="left"/>
+      <w:pPr>
+        <w:ind w:left="2880" w:hanging="360"/>
+      </w:pPr>
+      <w:rPr>
+        <w:rFonts w:ascii="Wingdings" w:hAnsi="Wingdings" w:hint="default"/>
+      </w:rPr>
+    </w:lvl>
+    <w:lvl w:ilvl="3" w:tplc="04190001" w:tentative="1">
+      <w:start w:val="1"/>
+      <w:numFmt w:val="bullet"/>
+      <w:lvlText w:val=""/>
+      <w:lvlJc w:val="left"/>
+      <w:pPr>
+        <w:ind w:left="3600" w:hanging="360"/>
+      </w:pPr>
+      <w:rPr>
+        <w:rFonts w:ascii="Symbol" w:hAnsi="Symbol" w:hint="default"/>
+      </w:rPr>
+    </w:lvl>
+    <w:lvl w:ilvl="4" w:tplc="04190003" w:tentative="1">
+      <w:start w:val="1"/>
+      <w:numFmt w:val="bullet"/>
+      <w:lvlText w:val="o"/>
+      <w:lvlJc w:val="left"/>
+      <w:pPr>
+        <w:ind w:left="4320" w:hanging="360"/>
+      </w:pPr>
+      <w:rPr>
+        <w:rFonts w:ascii="Courier New" w:hAnsi="Courier New" w:cs="Courier New" w:hint="default"/>
+      </w:rPr>
+    </w:lvl>
+    <w:lvl w:ilvl="5" w:tplc="04190005" w:tentative="1">
+      <w:start w:val="1"/>
+      <w:numFmt w:val="bullet"/>
+      <w:lvlText w:val=""/>
+      <w:lvlJc w:val="left"/>
+      <w:pPr>
+        <w:ind w:left="5040" w:hanging="360"/>
+      </w:pPr>
+      <w:rPr>
+        <w:rFonts w:ascii="Wingdings" w:hAnsi="Wingdings" w:hint="default"/>
+      </w:rPr>
+    </w:lvl>
+    <w:lvl w:ilvl="6" w:tplc="04190001" w:tentative="1">
+      <w:start w:val="1"/>
+      <w:numFmt w:val="bullet"/>
+      <w:lvlText w:val=""/>
+      <w:lvlJc w:val="left"/>
+      <w:pPr>
+        <w:ind w:left="5760" w:hanging="360"/>
+      </w:pPr>
+      <w:rPr>
+        <w:rFonts w:ascii="Symbol" w:hAnsi="Symbol" w:hint="default"/>
+      </w:rPr>
+    </w:lvl>
+    <w:lvl w:ilvl="7" w:tplc="04190003" w:tentative="1">
+      <w:start w:val="1"/>
+      <w:numFmt w:val="bullet"/>
+      <w:lvlText w:val="o"/>
+      <w:lvlJc w:val="left"/>
+      <w:pPr>
+        <w:ind w:left="6480" w:hanging="360"/>
+      </w:pPr>
+      <w:rPr>
+        <w:rFonts w:ascii="Courier New" w:hAnsi="Courier New" w:cs="Courier New" w:hint="default"/>
+      </w:rPr>
+    </w:lvl>
+    <w:lvl w:ilvl="8" w:tplc="04190005" w:tentative="1">
+      <w:start w:val="1"/>
+      <w:numFmt w:val="bullet"/>
+      <w:lvlText w:val=""/>
+      <w:lvlJc w:val="left"/>
+      <w:pPr>
+        <w:ind w:left="7200" w:hanging="360"/>
+      </w:pPr>
+      <w:rPr>
+        <w:rFonts w:ascii="Wingdings" w:hAnsi="Wingdings" w:hint="default"/>
+      </w:rPr>
+    </w:lvl>
+  </w:abstractNum>
+  <w:abstractNum w:abstractNumId="10" w15:restartNumberingAfterBreak="0">
     <w:nsid w:val="42794D88"/>
     <w:multiLevelType w:val="hybridMultilevel"/>
     <w:tmpl w:val="51E06AC4"/>
@@ -2791,7 +4085,7 @@
       </w:rPr>
     </w:lvl>
   </w:abstractNum>
-  <w:abstractNum w:abstractNumId="10" w15:restartNumberingAfterBreak="0">
+  <w:abstractNum w:abstractNumId="11" w15:restartNumberingAfterBreak="0">
     <w:nsid w:val="4F386004"/>
     <w:multiLevelType w:val="hybridMultilevel"/>
     <w:tmpl w:val="89E80EB0"/>
@@ -2904,7 +4198,7 @@
       </w:rPr>
     </w:lvl>
   </w:abstractNum>
-  <w:abstractNum w:abstractNumId="11" w15:restartNumberingAfterBreak="0">
+  <w:abstractNum w:abstractNumId="12" w15:restartNumberingAfterBreak="0">
     <w:nsid w:val="53E7C982"/>
     <w:multiLevelType w:val="hybridMultilevel"/>
     <w:tmpl w:val="CD560D76"/>
@@ -3017,7 +4311,7 @@
       </w:rPr>
     </w:lvl>
   </w:abstractNum>
-  <w:abstractNum w:abstractNumId="12" w15:restartNumberingAfterBreak="0">
+  <w:abstractNum w:abstractNumId="13" w15:restartNumberingAfterBreak="0">
     <w:nsid w:val="60F1655B"/>
     <w:multiLevelType w:val="hybridMultilevel"/>
     <w:tmpl w:val="FF784840"/>
@@ -3130,7 +4424,7 @@
       </w:rPr>
     </w:lvl>
   </w:abstractNum>
-  <w:abstractNum w:abstractNumId="13" w15:restartNumberingAfterBreak="0">
+  <w:abstractNum w:abstractNumId="14" w15:restartNumberingAfterBreak="0">
     <w:nsid w:val="61C50323"/>
     <w:multiLevelType w:val="hybridMultilevel"/>
     <w:tmpl w:val="722C81A4"/>
@@ -3243,7 +4537,7 @@
       </w:rPr>
     </w:lvl>
   </w:abstractNum>
-  <w:abstractNum w:abstractNumId="14" w15:restartNumberingAfterBreak="0">
+  <w:abstractNum w:abstractNumId="15" w15:restartNumberingAfterBreak="0">
     <w:nsid w:val="61DB546E"/>
     <w:multiLevelType w:val="hybridMultilevel"/>
     <w:tmpl w:val="AA726E08"/>
@@ -3356,7 +4650,7 @@
       </w:rPr>
     </w:lvl>
   </w:abstractNum>
-  <w:abstractNum w:abstractNumId="15" w15:restartNumberingAfterBreak="0">
+  <w:abstractNum w:abstractNumId="16" w15:restartNumberingAfterBreak="0">
     <w:nsid w:val="67284086"/>
     <w:multiLevelType w:val="hybridMultilevel"/>
     <w:tmpl w:val="3642FC22"/>
@@ -3469,7 +4763,7 @@
       </w:rPr>
     </w:lvl>
   </w:abstractNum>
-  <w:abstractNum w:abstractNumId="16" w15:restartNumberingAfterBreak="0">
+  <w:abstractNum w:abstractNumId="17" w15:restartNumberingAfterBreak="0">
     <w:nsid w:val="6BA74339"/>
     <w:multiLevelType w:val="hybridMultilevel"/>
     <w:tmpl w:val="5ADAF17E"/>
@@ -3555,7 +4849,7 @@
       </w:pPr>
     </w:lvl>
   </w:abstractNum>
-  <w:abstractNum w:abstractNumId="17" w15:restartNumberingAfterBreak="0">
+  <w:abstractNum w:abstractNumId="18" w15:restartNumberingAfterBreak="0">
     <w:nsid w:val="70E744CC"/>
     <w:multiLevelType w:val="hybridMultilevel"/>
     <w:tmpl w:val="C1B034B4"/>
@@ -3641,7 +4935,7 @@
       </w:pPr>
     </w:lvl>
   </w:abstractNum>
-  <w:abstractNum w:abstractNumId="18" w15:restartNumberingAfterBreak="0">
+  <w:abstractNum w:abstractNumId="19" w15:restartNumberingAfterBreak="0">
     <w:nsid w:val="74EE2DA2"/>
     <w:multiLevelType w:val="hybridMultilevel"/>
     <w:tmpl w:val="D5C20F04"/>
@@ -3754,7 +5048,7 @@
       </w:rPr>
     </w:lvl>
   </w:abstractNum>
-  <w:abstractNum w:abstractNumId="19" w15:restartNumberingAfterBreak="0">
+  <w:abstractNum w:abstractNumId="20" w15:restartNumberingAfterBreak="0">
     <w:nsid w:val="7597FE0C"/>
     <w:multiLevelType w:val="hybridMultilevel"/>
     <w:tmpl w:val="C8B0AAB8"/>
@@ -3867,7 +5161,210 @@
       </w:rPr>
     </w:lvl>
   </w:abstractNum>
-  <w:abstractNum w:abstractNumId="20" w15:restartNumberingAfterBreak="0">
+  <w:abstractNum w:abstractNumId="21" w15:restartNumberingAfterBreak="0">
+    <w:nsid w:val="7A6955D2"/>
+    <w:multiLevelType w:val="hybridMultilevel"/>
+    <w:tmpl w:val="3252C1C6"/>
+    <w:lvl w:ilvl="0" w:tplc="04190001">
+      <w:start w:val="1"/>
+      <w:numFmt w:val="bullet"/>
+      <w:lvlText w:val=""/>
+      <w:lvlJc w:val="left"/>
+      <w:pPr>
+        <w:ind w:left="1440" w:hanging="360"/>
+      </w:pPr>
+      <w:rPr>
+        <w:rFonts w:ascii="Symbol" w:hAnsi="Symbol" w:hint="default"/>
+      </w:rPr>
+    </w:lvl>
+    <w:lvl w:ilvl="1" w:tplc="04190003" w:tentative="1">
+      <w:start w:val="1"/>
+      <w:numFmt w:val="bullet"/>
+      <w:lvlText w:val="o"/>
+      <w:lvlJc w:val="left"/>
+      <w:pPr>
+        <w:ind w:left="2160" w:hanging="360"/>
+      </w:pPr>
+      <w:rPr>
+        <w:rFonts w:ascii="Courier New" w:hAnsi="Courier New" w:cs="Courier New" w:hint="default"/>
+      </w:rPr>
+    </w:lvl>
+    <w:lvl w:ilvl="2" w:tplc="04190005" w:tentative="1">
+      <w:start w:val="1"/>
+      <w:numFmt w:val="bullet"/>
+      <w:lvlText w:val=""/>
+      <w:lvlJc w:val="left"/>
+      <w:pPr>
+        <w:ind w:left="2880" w:hanging="360"/>
+      </w:pPr>
+      <w:rPr>
+        <w:rFonts w:ascii="Wingdings" w:hAnsi="Wingdings" w:hint="default"/>
+      </w:rPr>
+    </w:lvl>
+    <w:lvl w:ilvl="3" w:tplc="04190001" w:tentative="1">
+      <w:start w:val="1"/>
+      <w:numFmt w:val="bullet"/>
+      <w:lvlText w:val=""/>
+      <w:lvlJc w:val="left"/>
+      <w:pPr>
+        <w:ind w:left="3600" w:hanging="360"/>
+      </w:pPr>
+      <w:rPr>
+        <w:rFonts w:ascii="Symbol" w:hAnsi="Symbol" w:hint="default"/>
+      </w:rPr>
+    </w:lvl>
+    <w:lvl w:ilvl="4" w:tplc="04190003" w:tentative="1">
+      <w:start w:val="1"/>
+      <w:numFmt w:val="bullet"/>
+      <w:lvlText w:val="o"/>
+      <w:lvlJc w:val="left"/>
+      <w:pPr>
+        <w:ind w:left="4320" w:hanging="360"/>
+      </w:pPr>
+      <w:rPr>
+        <w:rFonts w:ascii="Courier New" w:hAnsi="Courier New" w:cs="Courier New" w:hint="default"/>
+      </w:rPr>
+    </w:lvl>
+    <w:lvl w:ilvl="5" w:tplc="04190005" w:tentative="1">
+      <w:start w:val="1"/>
+      <w:numFmt w:val="bullet"/>
+      <w:lvlText w:val=""/>
+      <w:lvlJc w:val="left"/>
+      <w:pPr>
+        <w:ind w:left="5040" w:hanging="360"/>
+      </w:pPr>
+      <w:rPr>
+        <w:rFonts w:ascii="Wingdings" w:hAnsi="Wingdings" w:hint="default"/>
+      </w:rPr>
+    </w:lvl>
+    <w:lvl w:ilvl="6" w:tplc="04190001" w:tentative="1">
+      <w:start w:val="1"/>
+      <w:numFmt w:val="bullet"/>
+      <w:lvlText w:val=""/>
+      <w:lvlJc w:val="left"/>
+      <w:pPr>
+        <w:ind w:left="5760" w:hanging="360"/>
+      </w:pPr>
+      <w:rPr>
+        <w:rFonts w:ascii="Symbol" w:hAnsi="Symbol" w:hint="default"/>
+      </w:rPr>
+    </w:lvl>
+    <w:lvl w:ilvl="7" w:tplc="04190003" w:tentative="1">
+      <w:start w:val="1"/>
+      <w:numFmt w:val="bullet"/>
+      <w:lvlText w:val="o"/>
+      <w:lvlJc w:val="left"/>
+      <w:pPr>
+        <w:ind w:left="6480" w:hanging="360"/>
+      </w:pPr>
+      <w:rPr>
+        <w:rFonts w:ascii="Courier New" w:hAnsi="Courier New" w:cs="Courier New" w:hint="default"/>
+      </w:rPr>
+    </w:lvl>
+    <w:lvl w:ilvl="8" w:tplc="04190005" w:tentative="1">
+      <w:start w:val="1"/>
+      <w:numFmt w:val="bullet"/>
+      <w:lvlText w:val=""/>
+      <w:lvlJc w:val="left"/>
+      <w:pPr>
+        <w:ind w:left="7200" w:hanging="360"/>
+      </w:pPr>
+      <w:rPr>
+        <w:rFonts w:ascii="Wingdings" w:hAnsi="Wingdings" w:hint="default"/>
+      </w:rPr>
+    </w:lvl>
+  </w:abstractNum>
+  <w:abstractNum w:abstractNumId="22" w15:restartNumberingAfterBreak="0">
+    <w:nsid w:val="7B0D77CA"/>
+    <w:multiLevelType w:val="hybridMultilevel"/>
+    <w:tmpl w:val="A57022D8"/>
+    <w:lvl w:ilvl="0" w:tplc="EFB21C7E">
+      <w:start w:val="1"/>
+      <w:numFmt w:val="decimal"/>
+      <w:lvlText w:val="%1."/>
+      <w:lvlJc w:val="left"/>
+      <w:pPr>
+        <w:ind w:left="720" w:hanging="360"/>
+      </w:pPr>
+      <w:rPr>
+        <w:i w:val="0"/>
+        <w:iCs w:val="0"/>
+      </w:rPr>
+    </w:lvl>
+    <w:lvl w:ilvl="1" w:tplc="04190019" w:tentative="1">
+      <w:start w:val="1"/>
+      <w:numFmt w:val="lowerLetter"/>
+      <w:lvlText w:val="%2."/>
+      <w:lvlJc w:val="left"/>
+      <w:pPr>
+        <w:ind w:left="1440" w:hanging="360"/>
+      </w:pPr>
+    </w:lvl>
+    <w:lvl w:ilvl="2" w:tplc="0419001B" w:tentative="1">
+      <w:start w:val="1"/>
+      <w:numFmt w:val="lowerRoman"/>
+      <w:lvlText w:val="%3."/>
+      <w:lvlJc w:val="right"/>
+      <w:pPr>
+        <w:ind w:left="2160" w:hanging="180"/>
+      </w:pPr>
+    </w:lvl>
+    <w:lvl w:ilvl="3" w:tplc="0419000F" w:tentative="1">
+      <w:start w:val="1"/>
+      <w:numFmt w:val="decimal"/>
+      <w:lvlText w:val="%4."/>
+      <w:lvlJc w:val="left"/>
+      <w:pPr>
+        <w:ind w:left="2880" w:hanging="360"/>
+      </w:pPr>
+    </w:lvl>
+    <w:lvl w:ilvl="4" w:tplc="04190019" w:tentative="1">
+      <w:start w:val="1"/>
+      <w:numFmt w:val="lowerLetter"/>
+      <w:lvlText w:val="%5."/>
+      <w:lvlJc w:val="left"/>
+      <w:pPr>
+        <w:ind w:left="3600" w:hanging="360"/>
+      </w:pPr>
+    </w:lvl>
+    <w:lvl w:ilvl="5" w:tplc="0419001B" w:tentative="1">
+      <w:start w:val="1"/>
+      <w:numFmt w:val="lowerRoman"/>
+      <w:lvlText w:val="%6."/>
+      <w:lvlJc w:val="right"/>
+      <w:pPr>
+        <w:ind w:left="4320" w:hanging="180"/>
+      </w:pPr>
+    </w:lvl>
+    <w:lvl w:ilvl="6" w:tplc="0419000F" w:tentative="1">
+      <w:start w:val="1"/>
+      <w:numFmt w:val="decimal"/>
+      <w:lvlText w:val="%7."/>
+      <w:lvlJc w:val="left"/>
+      <w:pPr>
+        <w:ind w:left="5040" w:hanging="360"/>
+      </w:pPr>
+    </w:lvl>
+    <w:lvl w:ilvl="7" w:tplc="04190019" w:tentative="1">
+      <w:start w:val="1"/>
+      <w:numFmt w:val="lowerLetter"/>
+      <w:lvlText w:val="%8."/>
+      <w:lvlJc w:val="left"/>
+      <w:pPr>
+        <w:ind w:left="5760" w:hanging="360"/>
+      </w:pPr>
+    </w:lvl>
+    <w:lvl w:ilvl="8" w:tplc="0419001B" w:tentative="1">
+      <w:start w:val="1"/>
+      <w:numFmt w:val="lowerRoman"/>
+      <w:lvlText w:val="%9."/>
+      <w:lvlJc w:val="right"/>
+      <w:pPr>
+        <w:ind w:left="6480" w:hanging="180"/>
+      </w:pPr>
+    </w:lvl>
+  </w:abstractNum>
+  <w:abstractNum w:abstractNumId="23" w15:restartNumberingAfterBreak="0">
     <w:nsid w:val="7DB7192D"/>
     <w:multiLevelType w:val="hybridMultilevel"/>
     <w:tmpl w:val="169E2AE0"/>
@@ -3953,7 +5450,7 @@
       </w:pPr>
     </w:lvl>
   </w:abstractNum>
-  <w:abstractNum w:abstractNumId="21" w15:restartNumberingAfterBreak="0">
+  <w:abstractNum w:abstractNumId="24" w15:restartNumberingAfterBreak="0">
     <w:nsid w:val="7FB4C000"/>
     <w:multiLevelType w:val="hybridMultilevel"/>
     <w:tmpl w:val="FBACBF08"/>
@@ -4067,43 +5564,43 @@
     </w:lvl>
   </w:abstractNum>
   <w:num w:numId="1" w16cid:durableId="580261201">
-    <w:abstractNumId w:val="17"/>
+    <w:abstractNumId w:val="18"/>
   </w:num>
   <w:num w:numId="2" w16cid:durableId="1374890881">
-    <w:abstractNumId w:val="21"/>
+    <w:abstractNumId w:val="24"/>
   </w:num>
   <w:num w:numId="3" w16cid:durableId="16125441">
-    <w:abstractNumId w:val="12"/>
+    <w:abstractNumId w:val="13"/>
   </w:num>
   <w:num w:numId="4" w16cid:durableId="1143352050">
     <w:abstractNumId w:val="4"/>
   </w:num>
   <w:num w:numId="5" w16cid:durableId="893125051">
-    <w:abstractNumId w:val="19"/>
+    <w:abstractNumId w:val="20"/>
   </w:num>
   <w:num w:numId="6" w16cid:durableId="1033266561">
-    <w:abstractNumId w:val="11"/>
+    <w:abstractNumId w:val="12"/>
   </w:num>
   <w:num w:numId="7" w16cid:durableId="2103144848">
     <w:abstractNumId w:val="0"/>
   </w:num>
   <w:num w:numId="8" w16cid:durableId="1988896589">
-    <w:abstractNumId w:val="14"/>
+    <w:abstractNumId w:val="15"/>
   </w:num>
   <w:num w:numId="9" w16cid:durableId="1798601307">
-    <w:abstractNumId w:val="9"/>
+    <w:abstractNumId w:val="10"/>
   </w:num>
   <w:num w:numId="10" w16cid:durableId="754861550">
     <w:abstractNumId w:val="2"/>
   </w:num>
   <w:num w:numId="11" w16cid:durableId="104082429">
-    <w:abstractNumId w:val="10"/>
+    <w:abstractNumId w:val="11"/>
   </w:num>
   <w:num w:numId="12" w16cid:durableId="1886403947">
-    <w:abstractNumId w:val="15"/>
+    <w:abstractNumId w:val="16"/>
   </w:num>
   <w:num w:numId="13" w16cid:durableId="1534802172">
-    <w:abstractNumId w:val="13"/>
+    <w:abstractNumId w:val="14"/>
   </w:num>
   <w:num w:numId="14" w16cid:durableId="1022122847">
     <w:abstractNumId w:val="3"/>
@@ -4115,10 +5612,10 @@
     <w:abstractNumId w:val="6"/>
   </w:num>
   <w:num w:numId="17" w16cid:durableId="1048144321">
-    <w:abstractNumId w:val="16"/>
+    <w:abstractNumId w:val="17"/>
   </w:num>
   <w:num w:numId="18" w16cid:durableId="173884483">
-    <w:abstractNumId w:val="20"/>
+    <w:abstractNumId w:val="23"/>
   </w:num>
   <w:num w:numId="19" w16cid:durableId="1243177781">
     <w:abstractNumId w:val="8"/>
@@ -4127,10 +5624,19 @@
     <w:abstractNumId w:val="7"/>
   </w:num>
   <w:num w:numId="21" w16cid:durableId="760759640">
-    <w:abstractNumId w:val="18"/>
+    <w:abstractNumId w:val="19"/>
   </w:num>
   <w:num w:numId="22" w16cid:durableId="2109349406">
     <w:abstractNumId w:val="5"/>
+  </w:num>
+  <w:num w:numId="23" w16cid:durableId="944196295">
+    <w:abstractNumId w:val="22"/>
+  </w:num>
+  <w:num w:numId="24" w16cid:durableId="1367369069">
+    <w:abstractNumId w:val="9"/>
+  </w:num>
+  <w:num w:numId="25" w16cid:durableId="1589775817">
+    <w:abstractNumId w:val="21"/>
   </w:num>
 </w:numbering>
 </file>
@@ -4722,6 +6228,69 @@
       <w:szCs w:val="20"/>
     </w:rPr>
   </w:style>
+  <w:style w:type="paragraph" w:styleId="af">
+    <w:name w:val="caption"/>
+    <w:basedOn w:val="a"/>
+    <w:next w:val="a"/>
+    <w:uiPriority w:val="35"/>
+    <w:unhideWhenUsed/>
+    <w:qFormat/>
+    <w:rsid w:val="00216434"/>
+    <w:pPr>
+      <w:spacing w:after="200" w:line="240" w:lineRule="auto"/>
+    </w:pPr>
+    <w:rPr>
+      <w:i/>
+      <w:iCs/>
+      <w:color w:val="44546A" w:themeColor="text2"/>
+      <w:sz w:val="18"/>
+      <w:szCs w:val="18"/>
+    </w:rPr>
+  </w:style>
+  <w:style w:type="paragraph" w:styleId="af0">
+    <w:name w:val="header"/>
+    <w:basedOn w:val="a"/>
+    <w:link w:val="af1"/>
+    <w:uiPriority w:val="99"/>
+    <w:unhideWhenUsed/>
+    <w:rsid w:val="00CC6F27"/>
+    <w:pPr>
+      <w:tabs>
+        <w:tab w:val="center" w:pos="4677"/>
+        <w:tab w:val="right" w:pos="9355"/>
+      </w:tabs>
+      <w:spacing w:after="0" w:line="240" w:lineRule="auto"/>
+    </w:pPr>
+  </w:style>
+  <w:style w:type="character" w:customStyle="1" w:styleId="af1">
+    <w:name w:val="Верхний колонтитул Знак"/>
+    <w:basedOn w:val="a0"/>
+    <w:link w:val="af0"/>
+    <w:uiPriority w:val="99"/>
+    <w:rsid w:val="00CC6F27"/>
+  </w:style>
+  <w:style w:type="paragraph" w:styleId="af2">
+    <w:name w:val="footer"/>
+    <w:basedOn w:val="a"/>
+    <w:link w:val="af3"/>
+    <w:uiPriority w:val="99"/>
+    <w:unhideWhenUsed/>
+    <w:rsid w:val="00CC6F27"/>
+    <w:pPr>
+      <w:tabs>
+        <w:tab w:val="center" w:pos="4677"/>
+        <w:tab w:val="right" w:pos="9355"/>
+      </w:tabs>
+      <w:spacing w:after="0" w:line="240" w:lineRule="auto"/>
+    </w:pPr>
+  </w:style>
+  <w:style w:type="character" w:customStyle="1" w:styleId="af3">
+    <w:name w:val="Нижний колонтитул Знак"/>
+    <w:basedOn w:val="a0"/>
+    <w:link w:val="af2"/>
+    <w:uiPriority w:val="99"/>
+    <w:rsid w:val="00CC6F27"/>
+  </w:style>
 </w:styles>
 </file>
 

</xml_diff>

<commit_message>
Done alter alter 1
</commit_message>
<xml_diff>
--- a/1/report.docx
+++ b/1/report.docx
@@ -283,27 +283,7 @@
           <w:sz w:val="28"/>
           <w:szCs w:val="28"/>
         </w:rPr>
-        <w:t xml:space="preserve">Таблица </w:t>
-      </w:r>
-      <w:proofErr w:type="spellStart"/>
-      <w:r>
-        <w:rPr>
-          <w:i/>
-          <w:iCs/>
-          <w:sz w:val="28"/>
-          <w:szCs w:val="28"/>
-        </w:rPr>
-        <w:t>Shows</w:t>
-      </w:r>
-      <w:proofErr w:type="spellEnd"/>
-      <w:r>
-        <w:rPr>
-          <w:i/>
-          <w:iCs/>
-          <w:sz w:val="28"/>
-          <w:szCs w:val="28"/>
-        </w:rPr>
-        <w:t xml:space="preserve"> (Сериалы):</w:t>
+        <w:t>Таблица Shows (Сериалы):</w:t>
       </w:r>
     </w:p>
     <w:p>
@@ -318,21 +298,12 @@
           <w:szCs w:val="28"/>
         </w:rPr>
       </w:pPr>
-      <w:proofErr w:type="spellStart"/>
-      <w:r>
-        <w:rPr>
-          <w:sz w:val="28"/>
-          <w:szCs w:val="28"/>
-        </w:rPr>
-        <w:t>ShowID</w:t>
-      </w:r>
-      <w:proofErr w:type="spellEnd"/>
-      <w:r>
-        <w:rPr>
-          <w:sz w:val="28"/>
-          <w:szCs w:val="28"/>
-        </w:rPr>
-        <w:t xml:space="preserve"> (Идентификатор сериала): Уникальный идентификатор сериала.</w:t>
+      <w:r>
+        <w:rPr>
+          <w:sz w:val="28"/>
+          <w:szCs w:val="28"/>
+        </w:rPr>
+        <w:t>ShowID (Идентификатор сериала): Уникальный идентификатор сериала.</w:t>
       </w:r>
     </w:p>
     <w:p>
@@ -347,21 +318,12 @@
           <w:szCs w:val="28"/>
         </w:rPr>
       </w:pPr>
-      <w:proofErr w:type="spellStart"/>
-      <w:r>
-        <w:rPr>
-          <w:sz w:val="28"/>
-          <w:szCs w:val="28"/>
-        </w:rPr>
-        <w:t>Title</w:t>
-      </w:r>
-      <w:proofErr w:type="spellEnd"/>
-      <w:r>
-        <w:rPr>
-          <w:sz w:val="28"/>
-          <w:szCs w:val="28"/>
-        </w:rPr>
-        <w:t xml:space="preserve"> (Название): Название сериала.</w:t>
+      <w:r>
+        <w:rPr>
+          <w:sz w:val="28"/>
+          <w:szCs w:val="28"/>
+        </w:rPr>
+        <w:t>Title (Название): Название сериала.</w:t>
       </w:r>
     </w:p>
     <w:p>
@@ -416,21 +378,12 @@
           <w:szCs w:val="28"/>
         </w:rPr>
       </w:pPr>
-      <w:proofErr w:type="spellStart"/>
-      <w:r>
-        <w:rPr>
-          <w:sz w:val="28"/>
-          <w:szCs w:val="28"/>
-        </w:rPr>
-        <w:t>Synopsis</w:t>
-      </w:r>
-      <w:proofErr w:type="spellEnd"/>
-      <w:r>
-        <w:rPr>
-          <w:sz w:val="28"/>
-          <w:szCs w:val="28"/>
-        </w:rPr>
-        <w:t xml:space="preserve"> (Аннотация): Краткое описание сюжета сериала.</w:t>
+      <w:r>
+        <w:rPr>
+          <w:sz w:val="28"/>
+          <w:szCs w:val="28"/>
+        </w:rPr>
+        <w:t>Synopsis (Аннотация): Краткое описание сюжета сериала.</w:t>
       </w:r>
     </w:p>
     <w:p>
@@ -458,27 +411,7 @@
           <w:sz w:val="28"/>
           <w:szCs w:val="28"/>
         </w:rPr>
-        <w:t xml:space="preserve">Таблица </w:t>
-      </w:r>
-      <w:proofErr w:type="spellStart"/>
-      <w:r>
-        <w:rPr>
-          <w:i/>
-          <w:iCs/>
-          <w:sz w:val="28"/>
-          <w:szCs w:val="28"/>
-        </w:rPr>
-        <w:t>Actors</w:t>
-      </w:r>
-      <w:proofErr w:type="spellEnd"/>
-      <w:r>
-        <w:rPr>
-          <w:i/>
-          <w:iCs/>
-          <w:sz w:val="28"/>
-          <w:szCs w:val="28"/>
-        </w:rPr>
-        <w:t xml:space="preserve"> (Актеры):</w:t>
+        <w:t>Таблица Actors (Актеры):</w:t>
       </w:r>
     </w:p>
     <w:p>
@@ -493,21 +426,12 @@
           <w:szCs w:val="28"/>
         </w:rPr>
       </w:pPr>
-      <w:proofErr w:type="spellStart"/>
-      <w:r>
-        <w:rPr>
-          <w:sz w:val="28"/>
-          <w:szCs w:val="28"/>
-        </w:rPr>
-        <w:t>ActorID</w:t>
-      </w:r>
-      <w:proofErr w:type="spellEnd"/>
-      <w:r>
-        <w:rPr>
-          <w:sz w:val="28"/>
-          <w:szCs w:val="28"/>
-        </w:rPr>
-        <w:t xml:space="preserve"> (Идентификатор актера): Уникальный идентификатор актера.</w:t>
+      <w:r>
+        <w:rPr>
+          <w:sz w:val="28"/>
+          <w:szCs w:val="28"/>
+        </w:rPr>
+        <w:t>ActorID (Идентификатор актера): Уникальный идентификатор актера.</w:t>
       </w:r>
     </w:p>
     <w:p>
@@ -542,21 +466,12 @@
           <w:szCs w:val="28"/>
         </w:rPr>
       </w:pPr>
-      <w:proofErr w:type="spellStart"/>
-      <w:r>
-        <w:rPr>
-          <w:sz w:val="28"/>
-          <w:szCs w:val="28"/>
-        </w:rPr>
-        <w:t>DateOfBirth</w:t>
-      </w:r>
-      <w:proofErr w:type="spellEnd"/>
-      <w:r>
-        <w:rPr>
-          <w:sz w:val="28"/>
-          <w:szCs w:val="28"/>
-        </w:rPr>
-        <w:t xml:space="preserve"> (Дата рождения): Дата рождения актера.</w:t>
+      <w:r>
+        <w:rPr>
+          <w:sz w:val="28"/>
+          <w:szCs w:val="28"/>
+        </w:rPr>
+        <w:t>DateOfBirth (Дата рождения): Дата рождения актера.</w:t>
       </w:r>
     </w:p>
     <w:p>
@@ -571,21 +486,12 @@
           <w:szCs w:val="28"/>
         </w:rPr>
       </w:pPr>
-      <w:proofErr w:type="spellStart"/>
-      <w:r>
-        <w:rPr>
-          <w:sz w:val="28"/>
-          <w:szCs w:val="28"/>
-        </w:rPr>
-        <w:t>Biography</w:t>
-      </w:r>
-      <w:proofErr w:type="spellEnd"/>
-      <w:r>
-        <w:rPr>
-          <w:sz w:val="28"/>
-          <w:szCs w:val="28"/>
-        </w:rPr>
-        <w:t xml:space="preserve"> (Биография): Биографическая информация об актере.</w:t>
+      <w:r>
+        <w:rPr>
+          <w:sz w:val="28"/>
+          <w:szCs w:val="28"/>
+        </w:rPr>
+        <w:t>Biography (Биография): Биографическая информация об актере.</w:t>
       </w:r>
     </w:p>
     <w:p>
@@ -613,27 +519,7 @@
           <w:sz w:val="28"/>
           <w:szCs w:val="28"/>
         </w:rPr>
-        <w:t xml:space="preserve">Таблица </w:t>
-      </w:r>
-      <w:proofErr w:type="spellStart"/>
-      <w:r>
-        <w:rPr>
-          <w:i/>
-          <w:iCs/>
-          <w:sz w:val="28"/>
-          <w:szCs w:val="28"/>
-        </w:rPr>
-        <w:t>Episodes</w:t>
-      </w:r>
-      <w:proofErr w:type="spellEnd"/>
-      <w:r>
-        <w:rPr>
-          <w:i/>
-          <w:iCs/>
-          <w:sz w:val="28"/>
-          <w:szCs w:val="28"/>
-        </w:rPr>
-        <w:t xml:space="preserve"> (Эпизоды):</w:t>
+        <w:t>Таблица Episodes (Эпизоды):</w:t>
       </w:r>
     </w:p>
     <w:p>
@@ -648,21 +534,12 @@
           <w:szCs w:val="28"/>
         </w:rPr>
       </w:pPr>
-      <w:proofErr w:type="spellStart"/>
-      <w:r>
-        <w:rPr>
-          <w:sz w:val="28"/>
-          <w:szCs w:val="28"/>
-        </w:rPr>
-        <w:t>EpisodeID</w:t>
-      </w:r>
-      <w:proofErr w:type="spellEnd"/>
-      <w:r>
-        <w:rPr>
-          <w:sz w:val="28"/>
-          <w:szCs w:val="28"/>
-        </w:rPr>
-        <w:t xml:space="preserve"> (Идентификатор эпизода): Уникальный идентификатор эпизода.</w:t>
+      <w:r>
+        <w:rPr>
+          <w:sz w:val="28"/>
+          <w:szCs w:val="28"/>
+        </w:rPr>
+        <w:t>EpisodeID (Идентификатор эпизода): Уникальный идентификатор эпизода.</w:t>
       </w:r>
     </w:p>
     <w:p>
@@ -677,21 +554,12 @@
           <w:szCs w:val="28"/>
         </w:rPr>
       </w:pPr>
-      <w:proofErr w:type="spellStart"/>
-      <w:r>
-        <w:rPr>
-          <w:sz w:val="28"/>
-          <w:szCs w:val="28"/>
-        </w:rPr>
-        <w:t>Title</w:t>
-      </w:r>
-      <w:proofErr w:type="spellEnd"/>
-      <w:r>
-        <w:rPr>
-          <w:sz w:val="28"/>
-          <w:szCs w:val="28"/>
-        </w:rPr>
-        <w:t xml:space="preserve"> (Название эпизода): Название эпизода.</w:t>
+      <w:r>
+        <w:rPr>
+          <w:sz w:val="28"/>
+          <w:szCs w:val="28"/>
+        </w:rPr>
+        <w:t>Title (Название эпизода): Название эпизода.</w:t>
       </w:r>
     </w:p>
     <w:p>
@@ -706,21 +574,12 @@
           <w:szCs w:val="28"/>
         </w:rPr>
       </w:pPr>
-      <w:proofErr w:type="spellStart"/>
-      <w:r>
-        <w:rPr>
-          <w:sz w:val="28"/>
-          <w:szCs w:val="28"/>
-        </w:rPr>
-        <w:t>SeasonNumber</w:t>
-      </w:r>
-      <w:proofErr w:type="spellEnd"/>
-      <w:r>
-        <w:rPr>
-          <w:sz w:val="28"/>
-          <w:szCs w:val="28"/>
-        </w:rPr>
-        <w:t xml:space="preserve"> (Номер сезона): Номер сезона, к которому относится эпизод.</w:t>
+      <w:r>
+        <w:rPr>
+          <w:sz w:val="28"/>
+          <w:szCs w:val="28"/>
+        </w:rPr>
+        <w:t>SeasonNumber (Номер сезона): Номер сезона, к которому относится эпизод.</w:t>
       </w:r>
     </w:p>
     <w:p>
@@ -735,21 +594,12 @@
           <w:szCs w:val="28"/>
         </w:rPr>
       </w:pPr>
-      <w:proofErr w:type="spellStart"/>
-      <w:r>
-        <w:rPr>
-          <w:sz w:val="28"/>
-          <w:szCs w:val="28"/>
-        </w:rPr>
-        <w:t>EpisodeNumber</w:t>
-      </w:r>
-      <w:proofErr w:type="spellEnd"/>
-      <w:r>
-        <w:rPr>
-          <w:sz w:val="28"/>
-          <w:szCs w:val="28"/>
-        </w:rPr>
-        <w:t xml:space="preserve"> (Номер эпизода): Номер эпизода в рамках сезона.</w:t>
+      <w:r>
+        <w:rPr>
+          <w:sz w:val="28"/>
+          <w:szCs w:val="28"/>
+        </w:rPr>
+        <w:t>EpisodeNumber (Номер эпизода): Номер эпизода в рамках сезона.</w:t>
       </w:r>
     </w:p>
     <w:p>
@@ -764,21 +614,12 @@
           <w:szCs w:val="28"/>
         </w:rPr>
       </w:pPr>
-      <w:proofErr w:type="spellStart"/>
-      <w:r>
-        <w:rPr>
-          <w:sz w:val="28"/>
-          <w:szCs w:val="28"/>
-        </w:rPr>
-        <w:t>AirDate</w:t>
-      </w:r>
-      <w:proofErr w:type="spellEnd"/>
-      <w:r>
-        <w:rPr>
-          <w:sz w:val="28"/>
-          <w:szCs w:val="28"/>
-        </w:rPr>
-        <w:t xml:space="preserve"> (Дата выхода): Дата выхода эпизода в эфир.</w:t>
+      <w:r>
+        <w:rPr>
+          <w:sz w:val="28"/>
+          <w:szCs w:val="28"/>
+        </w:rPr>
+        <w:t>AirDate (Дата выхода): Дата выхода эпизода в эфир.</w:t>
       </w:r>
     </w:p>
     <w:p>
@@ -793,22 +634,13 @@
           <w:szCs w:val="28"/>
         </w:rPr>
       </w:pPr>
-      <w:proofErr w:type="spellStart"/>
       <w:r>
         <w:rPr>
           <w:sz w:val="28"/>
           <w:szCs w:val="28"/>
         </w:rPr>
         <w:lastRenderedPageBreak/>
-        <w:t>ShowID</w:t>
-      </w:r>
-      <w:proofErr w:type="spellEnd"/>
-      <w:r>
-        <w:rPr>
-          <w:sz w:val="28"/>
-          <w:szCs w:val="28"/>
-        </w:rPr>
-        <w:t xml:space="preserve"> (Идентификатор сериала): Ссылка на идентификатор сериала, к которому относится эпизод.</w:t>
+        <w:t>ShowID (Идентификатор сериала): Ссылка на идентификатор сериала, к которому относится эпизод.</w:t>
       </w:r>
     </w:p>
     <w:p>
@@ -836,27 +668,7 @@
           <w:sz w:val="28"/>
           <w:szCs w:val="28"/>
         </w:rPr>
-        <w:t xml:space="preserve">Таблица </w:t>
-      </w:r>
-      <w:proofErr w:type="spellStart"/>
-      <w:r>
-        <w:rPr>
-          <w:i/>
-          <w:iCs/>
-          <w:sz w:val="28"/>
-          <w:szCs w:val="28"/>
-        </w:rPr>
-        <w:t>Reviews</w:t>
-      </w:r>
-      <w:proofErr w:type="spellEnd"/>
-      <w:r>
-        <w:rPr>
-          <w:i/>
-          <w:iCs/>
-          <w:sz w:val="28"/>
-          <w:szCs w:val="28"/>
-        </w:rPr>
-        <w:t xml:space="preserve"> (Отзывы):</w:t>
+        <w:t>Таблица Reviews (Отзывы):</w:t>
       </w:r>
     </w:p>
     <w:p>
@@ -871,21 +683,12 @@
           <w:szCs w:val="28"/>
         </w:rPr>
       </w:pPr>
-      <w:proofErr w:type="spellStart"/>
-      <w:r>
-        <w:rPr>
-          <w:sz w:val="28"/>
-          <w:szCs w:val="28"/>
-        </w:rPr>
-        <w:t>ReviewID</w:t>
-      </w:r>
-      <w:proofErr w:type="spellEnd"/>
-      <w:r>
-        <w:rPr>
-          <w:sz w:val="28"/>
-          <w:szCs w:val="28"/>
-        </w:rPr>
-        <w:t xml:space="preserve"> (Идентификатор отзыва): Уникальный идентификатор отзыва.</w:t>
+      <w:r>
+        <w:rPr>
+          <w:sz w:val="28"/>
+          <w:szCs w:val="28"/>
+        </w:rPr>
+        <w:t>ReviewID (Идентификатор отзыва): Уникальный идентификатор отзыва.</w:t>
       </w:r>
     </w:p>
     <w:p>
@@ -900,21 +703,12 @@
           <w:szCs w:val="28"/>
         </w:rPr>
       </w:pPr>
-      <w:proofErr w:type="spellStart"/>
-      <w:r>
-        <w:rPr>
-          <w:sz w:val="28"/>
-          <w:szCs w:val="28"/>
-        </w:rPr>
-        <w:t>ShowID</w:t>
-      </w:r>
-      <w:proofErr w:type="spellEnd"/>
-      <w:r>
-        <w:rPr>
-          <w:sz w:val="28"/>
-          <w:szCs w:val="28"/>
-        </w:rPr>
-        <w:t xml:space="preserve"> (Идентификатор сериала): Ссылка на идентификатор сериала, к которому относится отзыв.</w:t>
+      <w:r>
+        <w:rPr>
+          <w:sz w:val="28"/>
+          <w:szCs w:val="28"/>
+        </w:rPr>
+        <w:t>ShowID (Идентификатор сериала): Ссылка на идентификатор сериала, к которому относится отзыв.</w:t>
       </w:r>
     </w:p>
     <w:p>
@@ -929,21 +723,12 @@
           <w:szCs w:val="28"/>
         </w:rPr>
       </w:pPr>
-      <w:proofErr w:type="spellStart"/>
-      <w:r>
-        <w:rPr>
-          <w:sz w:val="28"/>
-          <w:szCs w:val="28"/>
-        </w:rPr>
-        <w:t>Reviewer</w:t>
-      </w:r>
-      <w:proofErr w:type="spellEnd"/>
-      <w:r>
-        <w:rPr>
-          <w:sz w:val="28"/>
-          <w:szCs w:val="28"/>
-        </w:rPr>
-        <w:t xml:space="preserve"> (Рецензент): Имя или никнейм рецензента.</w:t>
+      <w:r>
+        <w:rPr>
+          <w:sz w:val="28"/>
+          <w:szCs w:val="28"/>
+        </w:rPr>
+        <w:t>Reviewer (Рецензент): Имя или никнейм рецензента.</w:t>
       </w:r>
     </w:p>
     <w:p>
@@ -958,21 +743,12 @@
           <w:szCs w:val="28"/>
         </w:rPr>
       </w:pPr>
-      <w:proofErr w:type="spellStart"/>
-      <w:r>
-        <w:rPr>
-          <w:sz w:val="28"/>
-          <w:szCs w:val="28"/>
-        </w:rPr>
-        <w:t>ReviewText</w:t>
-      </w:r>
-      <w:proofErr w:type="spellEnd"/>
-      <w:r>
-        <w:rPr>
-          <w:sz w:val="28"/>
-          <w:szCs w:val="28"/>
-        </w:rPr>
-        <w:t xml:space="preserve"> (Текст отзыва): Текстовое содержание отзыва.</w:t>
+      <w:r>
+        <w:rPr>
+          <w:sz w:val="28"/>
+          <w:szCs w:val="28"/>
+        </w:rPr>
+        <w:t>ReviewText (Текст отзыва): Текстовое содержание отзыва.</w:t>
       </w:r>
     </w:p>
     <w:p>
@@ -987,21 +763,12 @@
           <w:szCs w:val="28"/>
         </w:rPr>
       </w:pPr>
-      <w:proofErr w:type="spellStart"/>
-      <w:r>
-        <w:rPr>
-          <w:sz w:val="28"/>
-          <w:szCs w:val="28"/>
-        </w:rPr>
-        <w:t>Rating</w:t>
-      </w:r>
-      <w:proofErr w:type="spellEnd"/>
-      <w:r>
-        <w:rPr>
-          <w:sz w:val="28"/>
-          <w:szCs w:val="28"/>
-        </w:rPr>
-        <w:t xml:space="preserve"> (Оценка): Оценка, выставленная сериалу.</w:t>
+      <w:r>
+        <w:rPr>
+          <w:sz w:val="28"/>
+          <w:szCs w:val="28"/>
+        </w:rPr>
+        <w:t>Rating (Оценка): Оценка, выставленная сериалу.</w:t>
       </w:r>
     </w:p>
     <w:p>
@@ -1029,27 +796,7 @@
           <w:sz w:val="28"/>
           <w:szCs w:val="28"/>
         </w:rPr>
-        <w:t xml:space="preserve">Таблица </w:t>
-      </w:r>
-      <w:proofErr w:type="spellStart"/>
-      <w:r>
-        <w:rPr>
-          <w:i/>
-          <w:iCs/>
-          <w:sz w:val="28"/>
-          <w:szCs w:val="28"/>
-        </w:rPr>
-        <w:t>Cast</w:t>
-      </w:r>
-      <w:proofErr w:type="spellEnd"/>
-      <w:r>
-        <w:rPr>
-          <w:i/>
-          <w:iCs/>
-          <w:sz w:val="28"/>
-          <w:szCs w:val="28"/>
-        </w:rPr>
-        <w:t xml:space="preserve"> (Актёрский состав):</w:t>
+        <w:t>Таблица Cast (Актёрский состав):</w:t>
       </w:r>
     </w:p>
     <w:p>
@@ -1064,21 +811,12 @@
           <w:szCs w:val="28"/>
         </w:rPr>
       </w:pPr>
-      <w:proofErr w:type="spellStart"/>
-      <w:r>
-        <w:rPr>
-          <w:sz w:val="28"/>
-          <w:szCs w:val="28"/>
-        </w:rPr>
-        <w:t>ActorID</w:t>
-      </w:r>
-      <w:proofErr w:type="spellEnd"/>
-      <w:r>
-        <w:rPr>
-          <w:sz w:val="28"/>
-          <w:szCs w:val="28"/>
-        </w:rPr>
-        <w:t xml:space="preserve"> (Идентификатор актера): Ссылка на идентификатор актера.</w:t>
+      <w:r>
+        <w:rPr>
+          <w:sz w:val="28"/>
+          <w:szCs w:val="28"/>
+        </w:rPr>
+        <w:t>ActorID (Идентификатор актера): Ссылка на идентификатор актера.</w:t>
       </w:r>
     </w:p>
     <w:p>
@@ -1093,21 +831,12 @@
           <w:szCs w:val="28"/>
         </w:rPr>
       </w:pPr>
-      <w:proofErr w:type="spellStart"/>
-      <w:r>
-        <w:rPr>
-          <w:sz w:val="28"/>
-          <w:szCs w:val="28"/>
-        </w:rPr>
-        <w:t>ShowID</w:t>
-      </w:r>
-      <w:proofErr w:type="spellEnd"/>
-      <w:r>
-        <w:rPr>
-          <w:sz w:val="28"/>
-          <w:szCs w:val="28"/>
-        </w:rPr>
-        <w:t xml:space="preserve"> (Идентификатор сериала): Ссылка на идентификатор сериала, в котором актер сыграл роль.</w:t>
+      <w:r>
+        <w:rPr>
+          <w:sz w:val="28"/>
+          <w:szCs w:val="28"/>
+        </w:rPr>
+        <w:t>ShowID (Идентификатор сериала): Ссылка на идентификатор сериала, в котором актер сыграл роль.</w:t>
       </w:r>
     </w:p>
     <w:p>
@@ -1122,21 +851,12 @@
           <w:szCs w:val="28"/>
         </w:rPr>
       </w:pPr>
-      <w:proofErr w:type="spellStart"/>
-      <w:r>
-        <w:rPr>
-          <w:sz w:val="28"/>
-          <w:szCs w:val="28"/>
-        </w:rPr>
-        <w:t>Role</w:t>
-      </w:r>
-      <w:proofErr w:type="spellEnd"/>
-      <w:r>
-        <w:rPr>
-          <w:sz w:val="28"/>
-          <w:szCs w:val="28"/>
-        </w:rPr>
-        <w:t xml:space="preserve"> (Роль): Роль, сыгранная актером в сериале.</w:t>
+      <w:r>
+        <w:rPr>
+          <w:sz w:val="28"/>
+          <w:szCs w:val="28"/>
+        </w:rPr>
+        <w:t>Role (Роль): Роль, сыгранная актером в сериале.</w:t>
       </w:r>
     </w:p>
     <w:p>
@@ -1176,7 +896,6 @@
         </w:rPr>
         <w:t>C</w:t>
       </w:r>
-      <w:proofErr w:type="spellStart"/>
       <w:r>
         <w:rPr>
           <w:b/>
@@ -1184,17 +903,7 @@
           <w:sz w:val="28"/>
           <w:szCs w:val="28"/>
         </w:rPr>
-        <w:t>оответствия</w:t>
-      </w:r>
-      <w:proofErr w:type="spellEnd"/>
-      <w:r>
-        <w:rPr>
-          <w:b/>
-          <w:bCs/>
-          <w:sz w:val="28"/>
-          <w:szCs w:val="28"/>
-        </w:rPr>
-        <w:t xml:space="preserve"> требованиям третьей нормальной формы</w:t>
+        <w:t>оответствия требованиям третьей нормальной формы</w:t>
       </w:r>
     </w:p>
     <w:p>
@@ -1234,103 +943,7 @@
           <w:sz w:val="28"/>
           <w:szCs w:val="28"/>
         </w:rPr>
-        <w:t xml:space="preserve">В таблице </w:t>
-      </w:r>
-      <w:proofErr w:type="spellStart"/>
-      <w:r>
-        <w:rPr>
-          <w:sz w:val="28"/>
-          <w:szCs w:val="28"/>
-        </w:rPr>
-        <w:t>Episodes</w:t>
-      </w:r>
-      <w:proofErr w:type="spellEnd"/>
-      <w:r>
-        <w:rPr>
-          <w:sz w:val="28"/>
-          <w:szCs w:val="28"/>
-        </w:rPr>
-        <w:t xml:space="preserve"> поле </w:t>
-      </w:r>
-      <w:proofErr w:type="spellStart"/>
-      <w:r>
-        <w:rPr>
-          <w:sz w:val="28"/>
-          <w:szCs w:val="28"/>
-        </w:rPr>
-        <w:t>ShowID</w:t>
-      </w:r>
-      <w:proofErr w:type="spellEnd"/>
-      <w:r>
-        <w:rPr>
-          <w:sz w:val="28"/>
-          <w:szCs w:val="28"/>
-        </w:rPr>
-        <w:t xml:space="preserve"> является внешним ключом (FK), ссылается на первичный ключ таблицы </w:t>
-      </w:r>
-      <w:proofErr w:type="spellStart"/>
-      <w:r>
-        <w:rPr>
-          <w:sz w:val="28"/>
-          <w:szCs w:val="28"/>
-        </w:rPr>
-        <w:t>Shows</w:t>
-      </w:r>
-      <w:proofErr w:type="spellEnd"/>
-      <w:r>
-        <w:rPr>
-          <w:sz w:val="28"/>
-          <w:szCs w:val="28"/>
-        </w:rPr>
-        <w:t xml:space="preserve">. В таблице </w:t>
-      </w:r>
-      <w:proofErr w:type="spellStart"/>
-      <w:r>
-        <w:rPr>
-          <w:sz w:val="28"/>
-          <w:szCs w:val="28"/>
-        </w:rPr>
-        <w:t>Reviews</w:t>
-      </w:r>
-      <w:proofErr w:type="spellEnd"/>
-      <w:r>
-        <w:rPr>
-          <w:sz w:val="28"/>
-          <w:szCs w:val="28"/>
-        </w:rPr>
-        <w:t xml:space="preserve"> поле </w:t>
-      </w:r>
-      <w:proofErr w:type="spellStart"/>
-      <w:r>
-        <w:rPr>
-          <w:sz w:val="28"/>
-          <w:szCs w:val="28"/>
-        </w:rPr>
-        <w:t>ShowID</w:t>
-      </w:r>
-      <w:proofErr w:type="spellEnd"/>
-      <w:r>
-        <w:rPr>
-          <w:sz w:val="28"/>
-          <w:szCs w:val="28"/>
-        </w:rPr>
-        <w:t xml:space="preserve"> также является внешним ключом (FK), ссылается на первичный ключ таблицы </w:t>
-      </w:r>
-      <w:proofErr w:type="spellStart"/>
-      <w:r>
-        <w:rPr>
-          <w:sz w:val="28"/>
-          <w:szCs w:val="28"/>
-        </w:rPr>
-        <w:t>Shows</w:t>
-      </w:r>
-      <w:proofErr w:type="spellEnd"/>
-      <w:r>
-        <w:rPr>
-          <w:sz w:val="28"/>
-          <w:szCs w:val="28"/>
-        </w:rPr>
-        <w:t>.</w:t>
+        <w:t>В таблице Episodes поле ShowID является внешним ключом (FK), ссылается на первичный ключ таблицы Shows. В таблице Reviews поле ShowID также является внешним ключом (FK), ссылается на первичный ключ таблицы Shows.</w:t>
       </w:r>
     </w:p>
     <w:p>
@@ -1350,55 +963,7 @@
           <w:sz w:val="28"/>
           <w:szCs w:val="28"/>
         </w:rPr>
-        <w:t xml:space="preserve">Таблица </w:t>
-      </w:r>
-      <w:proofErr w:type="spellStart"/>
-      <w:r>
-        <w:rPr>
-          <w:sz w:val="28"/>
-          <w:szCs w:val="28"/>
-        </w:rPr>
-        <w:t>Cast</w:t>
-      </w:r>
-      <w:proofErr w:type="spellEnd"/>
-      <w:r>
-        <w:rPr>
-          <w:sz w:val="28"/>
-          <w:szCs w:val="28"/>
-        </w:rPr>
-        <w:t xml:space="preserve"> имеет составной первичный ключ (</w:t>
-      </w:r>
-      <w:proofErr w:type="spellStart"/>
-      <w:r>
-        <w:rPr>
-          <w:sz w:val="28"/>
-          <w:szCs w:val="28"/>
-        </w:rPr>
-        <w:t>ActorID</w:t>
-      </w:r>
-      <w:proofErr w:type="spellEnd"/>
-      <w:r>
-        <w:rPr>
-          <w:sz w:val="28"/>
-          <w:szCs w:val="28"/>
-        </w:rPr>
-        <w:t xml:space="preserve">, </w:t>
-      </w:r>
-      <w:proofErr w:type="spellStart"/>
-      <w:r>
-        <w:rPr>
-          <w:sz w:val="28"/>
-          <w:szCs w:val="28"/>
-        </w:rPr>
-        <w:t>ShowID</w:t>
-      </w:r>
-      <w:proofErr w:type="spellEnd"/>
-      <w:r>
-        <w:rPr>
-          <w:sz w:val="28"/>
-          <w:szCs w:val="28"/>
-        </w:rPr>
-        <w:t>), гарантируя уникальность связи между актером и сериалом.</w:t>
+        <w:t>Таблица Cast имеет составной первичный ключ (ActorID, ShowID), гарантируя уникальность связи между актером и сериалом.</w:t>
       </w:r>
     </w:p>
     <w:p>
@@ -1611,21 +1176,47 @@
       </w:r>
     </w:p>
     <w:p>
-      <w:r>
+      <w:pPr>
+        <w:rPr>
+          <w:sz w:val="28"/>
+          <w:szCs w:val="28"/>
+        </w:rPr>
+      </w:pPr>
+      <w:r>
+        <w:rPr>
+          <w:sz w:val="28"/>
+          <w:szCs w:val="28"/>
+        </w:rPr>
         <w:t xml:space="preserve">В приложении теперь находится ссылка на </w:t>
       </w:r>
       <w:r>
         <w:rPr>
+          <w:sz w:val="28"/>
+          <w:szCs w:val="28"/>
           <w:lang w:val="en-US"/>
         </w:rPr>
         <w:t>ERD</w:t>
       </w:r>
       <w:r>
+        <w:rPr>
+          <w:sz w:val="28"/>
+          <w:szCs w:val="28"/>
+        </w:rPr>
         <w:t xml:space="preserve"> в формате картинки.</w:t>
       </w:r>
     </w:p>
     <w:p>
-      <w:r>
+      <w:pPr>
+        <w:rPr>
+          <w:sz w:val="28"/>
+          <w:szCs w:val="28"/>
+        </w:rPr>
+      </w:pPr>
+      <w:r>
+        <w:rPr>
+          <w:sz w:val="28"/>
+          <w:szCs w:val="28"/>
+        </w:rPr>
         <w:t>На рисунке 2 изображена актуальная схема зависимостей таблиц базы данных.</w:t>
       </w:r>
     </w:p>
@@ -1785,7 +1376,6 @@
           <w:szCs w:val="28"/>
         </w:rPr>
       </w:pPr>
-      <w:proofErr w:type="spellStart"/>
       <w:r>
         <w:rPr>
           <w:i/>
@@ -1796,7 +1386,6 @@
         </w:rPr>
         <w:t>SeasonID</w:t>
       </w:r>
-      <w:proofErr w:type="spellEnd"/>
       <w:r>
         <w:rPr>
           <w:i/>
@@ -1907,7 +1496,6 @@
           <w:szCs w:val="28"/>
         </w:rPr>
       </w:pPr>
-      <w:proofErr w:type="spellStart"/>
       <w:r>
         <w:rPr>
           <w:i/>
@@ -1918,7 +1506,6 @@
         </w:rPr>
         <w:t>SeasonNumber</w:t>
       </w:r>
-      <w:proofErr w:type="spellEnd"/>
       <w:r>
         <w:rPr>
           <w:i/>
@@ -1969,7 +1556,6 @@
           <w:szCs w:val="28"/>
         </w:rPr>
       </w:pPr>
-      <w:proofErr w:type="spellStart"/>
       <w:r>
         <w:rPr>
           <w:i/>
@@ -1980,7 +1566,6 @@
         </w:rPr>
         <w:t>AirDate</w:t>
       </w:r>
-      <w:proofErr w:type="spellEnd"/>
       <w:r>
         <w:rPr>
           <w:i/>
@@ -2031,7 +1616,6 @@
           <w:szCs w:val="28"/>
         </w:rPr>
       </w:pPr>
-      <w:proofErr w:type="spellStart"/>
       <w:r>
         <w:rPr>
           <w:i/>
@@ -2042,7 +1626,6 @@
         </w:rPr>
         <w:t>ShowID</w:t>
       </w:r>
-      <w:proofErr w:type="spellEnd"/>
       <w:r>
         <w:rPr>
           <w:i/>
@@ -2151,7 +1734,6 @@
           <w:szCs w:val="28"/>
         </w:rPr>
       </w:pPr>
-      <w:proofErr w:type="spellStart"/>
       <w:r>
         <w:rPr>
           <w:i/>
@@ -2163,7 +1745,6 @@
         <w:lastRenderedPageBreak/>
         <w:t>SeasonNumber</w:t>
       </w:r>
-      <w:proofErr w:type="spellEnd"/>
       <w:r>
         <w:rPr>
           <w:i/>
@@ -2200,7 +1781,6 @@
           <w:szCs w:val="28"/>
         </w:rPr>
       </w:pPr>
-      <w:proofErr w:type="spellStart"/>
       <w:r>
         <w:rPr>
           <w:i/>
@@ -2211,7 +1791,6 @@
         </w:rPr>
         <w:t>ShowID</w:t>
       </w:r>
-      <w:proofErr w:type="spellEnd"/>
       <w:r>
         <w:rPr>
           <w:sz w:val="28"/>
@@ -2268,7 +1847,6 @@
           <w:szCs w:val="28"/>
         </w:rPr>
       </w:pPr>
-      <w:proofErr w:type="spellStart"/>
       <w:r>
         <w:rPr>
           <w:i/>
@@ -2279,7 +1857,6 @@
         </w:rPr>
         <w:t>SeasonID</w:t>
       </w:r>
-      <w:proofErr w:type="spellEnd"/>
       <w:r>
         <w:rPr>
           <w:i/>
@@ -2408,23 +1985,7 @@
           <w:sz w:val="28"/>
           <w:szCs w:val="28"/>
         </w:rPr>
-        <w:t xml:space="preserve">хранящая дополнительную информацию об актере (например, о статусе </w:t>
-      </w:r>
-      <w:proofErr w:type="spellStart"/>
-      <w:r>
-        <w:rPr>
-          <w:sz w:val="28"/>
-          <w:szCs w:val="28"/>
-        </w:rPr>
-        <w:t>иноагента</w:t>
-      </w:r>
-      <w:proofErr w:type="spellEnd"/>
-      <w:r>
-        <w:rPr>
-          <w:sz w:val="28"/>
-          <w:szCs w:val="28"/>
-        </w:rPr>
-        <w:t>).</w:t>
+        <w:t>хранящая дополнительную информацию об актере (например, о статусе иноагента).</w:t>
       </w:r>
     </w:p>
     <w:p>
@@ -2493,7 +2054,6 @@
         </w:rPr>
         <w:t xml:space="preserve"> </w:t>
       </w:r>
-      <w:proofErr w:type="spellStart"/>
       <w:r>
         <w:rPr>
           <w:sz w:val="28"/>
@@ -2502,7 +2062,6 @@
         </w:rPr>
         <w:t>SQLiteStudio</w:t>
       </w:r>
-      <w:proofErr w:type="spellEnd"/>
       <w:r>
         <w:rPr>
           <w:sz w:val="28"/>
@@ -2536,7 +2095,7 @@
           <w:szCs w:val="28"/>
         </w:rPr>
         <w:drawing>
-          <wp:inline distT="0" distB="0" distL="0" distR="0" wp14:anchorId="27A31D73" wp14:editId="645C4343">
+          <wp:inline distT="0" distB="0" distL="0" distR="0" wp14:anchorId="27A31D73" wp14:editId="562D1D53">
             <wp:extent cx="5943600" cy="2876550"/>
             <wp:effectExtent l="0" t="0" r="0" b="0"/>
             <wp:docPr id="519283240" name="Рисунок 1"/>
@@ -2595,24 +2154,569 @@
         </w:r>
       </w:fldSimple>
       <w:r>
-        <w:rPr>
+        <w:t xml:space="preserve"> - </w:t>
+      </w:r>
+      <w:r>
+        <w:t>отредактированные таблицы.</w:t>
+      </w:r>
+    </w:p>
+    <w:p>
+      <w:pPr>
+        <w:rPr>
+          <w:b/>
+          <w:bCs/>
+          <w:sz w:val="28"/>
+          <w:szCs w:val="28"/>
+        </w:rPr>
+      </w:pPr>
+      <w:r>
+        <w:rPr>
+          <w:b/>
+          <w:bCs/>
+          <w:sz w:val="28"/>
+          <w:szCs w:val="28"/>
+        </w:rPr>
+        <w:br w:type="page"/>
+      </w:r>
+      <w:r>
+        <w:rPr>
+          <w:b/>
+          <w:bCs/>
+          <w:sz w:val="28"/>
+          <w:szCs w:val="28"/>
+        </w:rPr>
+        <w:lastRenderedPageBreak/>
+        <w:t>На защиту (вторая попытка)</w:t>
+      </w:r>
+    </w:p>
+    <w:p>
+      <w:pPr>
+        <w:rPr>
+          <w:sz w:val="28"/>
+          <w:szCs w:val="28"/>
+        </w:rPr>
+      </w:pPr>
+      <w:r>
+        <w:rPr>
+          <w:sz w:val="28"/>
+          <w:szCs w:val="28"/>
+        </w:rPr>
+        <w:t xml:space="preserve">На рисунке </w:t>
+      </w:r>
+      <w:r>
+        <w:rPr>
+          <w:sz w:val="28"/>
+          <w:szCs w:val="28"/>
+        </w:rPr>
+        <w:t>4</w:t>
+      </w:r>
+      <w:r>
+        <w:rPr>
+          <w:sz w:val="28"/>
+          <w:szCs w:val="28"/>
+        </w:rPr>
+        <w:t xml:space="preserve"> – скриншот сообщения с заданиями на защиту.</w:t>
+      </w:r>
+    </w:p>
+    <w:p>
+      <w:pPr>
+        <w:keepNext/>
+      </w:pPr>
+      <w:r>
+        <w:rPr>
+          <w:b/>
+          <w:bCs/>
+          <w:sz w:val="28"/>
+          <w:szCs w:val="28"/>
+        </w:rPr>
+        <w:drawing>
+          <wp:inline distT="0" distB="0" distL="0" distR="0" wp14:anchorId="18921868" wp14:editId="7D7A7D9C">
+            <wp:extent cx="5943600" cy="1626870"/>
+            <wp:effectExtent l="0" t="0" r="0" b="0"/>
+            <wp:docPr id="1230224188" name="Рисунок 1"/>
+            <wp:cNvGraphicFramePr>
+              <a:graphicFrameLocks xmlns:a="http://schemas.openxmlformats.org/drawingml/2006/main" noChangeAspect="1"/>
+            </wp:cNvGraphicFramePr>
+            <a:graphic xmlns:a="http://schemas.openxmlformats.org/drawingml/2006/main">
+              <a:graphicData uri="http://schemas.openxmlformats.org/drawingml/2006/picture">
+                <pic:pic xmlns:pic="http://schemas.openxmlformats.org/drawingml/2006/picture">
+                  <pic:nvPicPr>
+                    <pic:cNvPr id="1230224188" name=""/>
+                    <pic:cNvPicPr/>
+                  </pic:nvPicPr>
+                  <pic:blipFill>
+                    <a:blip r:embed="rId11"/>
+                    <a:stretch>
+                      <a:fillRect/>
+                    </a:stretch>
+                  </pic:blipFill>
+                  <pic:spPr>
+                    <a:xfrm>
+                      <a:off x="0" y="0"/>
+                      <a:ext cx="5943600" cy="1626870"/>
+                    </a:xfrm>
+                    <a:prstGeom prst="rect">
+                      <a:avLst/>
+                    </a:prstGeom>
+                  </pic:spPr>
+                </pic:pic>
+              </a:graphicData>
+            </a:graphic>
+          </wp:inline>
+        </w:drawing>
+      </w:r>
+    </w:p>
+    <w:p>
+      <w:pPr>
+        <w:pStyle w:val="af"/>
+        <w:jc w:val="center"/>
+      </w:pPr>
+      <w:r>
+        <w:t xml:space="preserve">Рисунок </w:t>
+      </w:r>
+      <w:fldSimple w:instr=" SEQ Рисунок \* ARABIC ">
+        <w:r>
+          <w:rPr>
+            <w:noProof/>
+          </w:rPr>
+          <w:t>4</w:t>
+        </w:r>
+      </w:fldSimple>
+      <w:r>
+        <w:t xml:space="preserve"> - задание на защиту (вторая попытка).</w:t>
+      </w:r>
+    </w:p>
+    <w:p>
+      <w:pPr>
+        <w:rPr>
+          <w:sz w:val="28"/>
+          <w:szCs w:val="28"/>
+        </w:rPr>
+      </w:pPr>
+      <w:r>
+        <w:rPr>
+          <w:sz w:val="28"/>
+          <w:szCs w:val="28"/>
+        </w:rPr>
+        <w:t>Внесем правки в структуры базы данных:</w:t>
+      </w:r>
+    </w:p>
+    <w:p>
+      <w:pPr>
+        <w:pStyle w:val="a4"/>
+        <w:numPr>
+          <w:ilvl w:val="0"/>
+          <w:numId w:val="26"/>
+        </w:numPr>
+        <w:rPr>
+          <w:i/>
+          <w:iCs/>
+          <w:sz w:val="28"/>
+          <w:szCs w:val="28"/>
+        </w:rPr>
+      </w:pPr>
+      <w:r>
+        <w:rPr>
+          <w:i/>
+          <w:iCs/>
+          <w:sz w:val="28"/>
+          <w:szCs w:val="28"/>
           <w:lang w:val="en-US"/>
         </w:rPr>
-        <w:t xml:space="preserve"> - </w:t>
-      </w:r>
-      <w:r>
-        <w:t>отредактированные таблицы.</w:t>
-      </w:r>
-    </w:p>
-    <w:p>
-      <w:pPr>
-        <w:rPr>
-          <w:sz w:val="28"/>
-          <w:szCs w:val="28"/>
-        </w:rPr>
-      </w:pPr>
-      <w:r>
-        <w:rPr>
+        <w:t>ADDITION</w:t>
+      </w:r>
+      <w:r>
+        <w:rPr>
+          <w:i/>
+          <w:iCs/>
+          <w:sz w:val="28"/>
+          <w:szCs w:val="28"/>
+        </w:rPr>
+        <w:t xml:space="preserve"> </w:t>
+      </w:r>
+      <w:r>
+        <w:rPr>
+          <w:sz w:val="28"/>
+          <w:szCs w:val="28"/>
+        </w:rPr>
+        <w:t xml:space="preserve">– </w:t>
+      </w:r>
+      <w:r>
+        <w:rPr>
+          <w:sz w:val="28"/>
+          <w:szCs w:val="28"/>
+        </w:rPr>
+        <w:t>удалим колонку, как несоответствующую 1</w:t>
+      </w:r>
+      <w:r>
+        <w:rPr>
+          <w:sz w:val="28"/>
+          <w:szCs w:val="28"/>
+          <w:lang w:val="en-US"/>
+        </w:rPr>
+        <w:t>NF</w:t>
+      </w:r>
+      <w:r>
+        <w:rPr>
+          <w:sz w:val="28"/>
+          <w:szCs w:val="28"/>
+        </w:rPr>
+        <w:t>;</w:t>
+      </w:r>
+    </w:p>
+    <w:p>
+      <w:pPr>
+        <w:pStyle w:val="a4"/>
+        <w:numPr>
+          <w:ilvl w:val="0"/>
+          <w:numId w:val="26"/>
+        </w:numPr>
+        <w:rPr>
+          <w:i/>
+          <w:iCs/>
+          <w:sz w:val="28"/>
+          <w:szCs w:val="28"/>
+        </w:rPr>
+      </w:pPr>
+      <w:r>
+        <w:rPr>
+          <w:i/>
+          <w:iCs/>
+          <w:sz w:val="28"/>
+          <w:szCs w:val="28"/>
+          <w:lang w:val="en-US"/>
+        </w:rPr>
+        <w:t>IsForeignAgent</w:t>
+      </w:r>
+      <w:r>
+        <w:rPr>
+          <w:i/>
+          <w:iCs/>
+          <w:sz w:val="28"/>
+          <w:szCs w:val="28"/>
+        </w:rPr>
+        <w:t xml:space="preserve"> (</w:t>
+      </w:r>
+      <w:r>
+        <w:rPr>
+          <w:i/>
+          <w:iCs/>
+          <w:sz w:val="28"/>
+          <w:szCs w:val="28"/>
+          <w:lang w:val="en-US"/>
+        </w:rPr>
+        <w:t>BOOLEAN</w:t>
+      </w:r>
+      <w:r>
+        <w:rPr>
+          <w:i/>
+          <w:iCs/>
+          <w:sz w:val="28"/>
+          <w:szCs w:val="28"/>
+        </w:rPr>
+        <w:t xml:space="preserve">) </w:t>
+      </w:r>
+      <w:r>
+        <w:rPr>
+          <w:sz w:val="28"/>
+          <w:szCs w:val="28"/>
+        </w:rPr>
+        <w:t xml:space="preserve">– </w:t>
+      </w:r>
+      <w:r>
+        <w:rPr>
+          <w:sz w:val="28"/>
+          <w:szCs w:val="28"/>
+        </w:rPr>
+        <w:t xml:space="preserve">текущий статус иноагента (фактически тип </w:t>
+      </w:r>
+      <w:r>
+        <w:rPr>
+          <w:sz w:val="28"/>
+          <w:szCs w:val="28"/>
+          <w:lang w:val="en-US"/>
+        </w:rPr>
+        <w:t>BOOLEAN</w:t>
+      </w:r>
+      <w:r>
+        <w:rPr>
+          <w:sz w:val="28"/>
+          <w:szCs w:val="28"/>
+        </w:rPr>
+        <w:t xml:space="preserve"> </w:t>
+      </w:r>
+      <w:r>
+        <w:rPr>
+          <w:sz w:val="28"/>
+          <w:szCs w:val="28"/>
+        </w:rPr>
+        <w:t xml:space="preserve">преобразуется в </w:t>
+      </w:r>
+      <w:r>
+        <w:rPr>
+          <w:sz w:val="28"/>
+          <w:szCs w:val="28"/>
+          <w:lang w:val="en-US"/>
+        </w:rPr>
+        <w:t>INTEGER</w:t>
+      </w:r>
+      <w:r>
+        <w:rPr>
+          <w:sz w:val="28"/>
+          <w:szCs w:val="28"/>
+        </w:rPr>
+        <w:t xml:space="preserve">: </w:t>
+      </w:r>
+      <w:r>
+        <w:rPr>
+          <w:sz w:val="28"/>
+          <w:szCs w:val="28"/>
+          <w:lang w:val="en-US"/>
+        </w:rPr>
+        <w:t>false</w:t>
+      </w:r>
+      <w:r>
+        <w:rPr>
+          <w:sz w:val="28"/>
+          <w:szCs w:val="28"/>
+        </w:rPr>
+        <w:t xml:space="preserve"> = 0, </w:t>
+      </w:r>
+      <w:r>
+        <w:rPr>
+          <w:sz w:val="28"/>
+          <w:szCs w:val="28"/>
+          <w:lang w:val="en-US"/>
+        </w:rPr>
+        <w:t>true</w:t>
+      </w:r>
+      <w:r>
+        <w:rPr>
+          <w:sz w:val="28"/>
+          <w:szCs w:val="28"/>
+        </w:rPr>
+        <w:t xml:space="preserve"> = 1</w:t>
+      </w:r>
+      <w:r>
+        <w:rPr>
+          <w:sz w:val="28"/>
+          <w:szCs w:val="28"/>
+        </w:rPr>
+        <w:t>);</w:t>
+      </w:r>
+    </w:p>
+    <w:p>
+      <w:pPr>
+        <w:pStyle w:val="a4"/>
+        <w:numPr>
+          <w:ilvl w:val="0"/>
+          <w:numId w:val="26"/>
+        </w:numPr>
+        <w:rPr>
+          <w:i/>
+          <w:iCs/>
+          <w:sz w:val="28"/>
+          <w:szCs w:val="28"/>
+        </w:rPr>
+      </w:pPr>
+      <w:r>
+        <w:rPr>
+          <w:i/>
+          <w:iCs/>
+          <w:sz w:val="28"/>
+          <w:szCs w:val="28"/>
+          <w:lang w:val="en-US"/>
+        </w:rPr>
+        <w:t>WasForeignAgent</w:t>
+      </w:r>
+      <w:r>
+        <w:rPr>
+          <w:i/>
+          <w:iCs/>
+          <w:sz w:val="28"/>
+          <w:szCs w:val="28"/>
+        </w:rPr>
+        <w:t xml:space="preserve"> (</w:t>
+      </w:r>
+      <w:r>
+        <w:rPr>
+          <w:i/>
+          <w:iCs/>
+          <w:sz w:val="28"/>
+          <w:szCs w:val="28"/>
+          <w:lang w:val="en-US"/>
+        </w:rPr>
+        <w:t>INTEGER</w:t>
+      </w:r>
+      <w:r>
+        <w:rPr>
+          <w:i/>
+          <w:iCs/>
+          <w:sz w:val="28"/>
+          <w:szCs w:val="28"/>
+        </w:rPr>
+        <w:t xml:space="preserve">) </w:t>
+      </w:r>
+      <w:r>
+        <w:rPr>
+          <w:sz w:val="28"/>
+          <w:szCs w:val="28"/>
+        </w:rPr>
+        <w:t xml:space="preserve">– </w:t>
+      </w:r>
+      <w:r>
+        <w:rPr>
+          <w:sz w:val="28"/>
+          <w:szCs w:val="28"/>
+        </w:rPr>
+        <w:t>количество предыдущих внесений в реестр иноагентов (</w:t>
+      </w:r>
+      <w:r>
+        <w:rPr>
+          <w:sz w:val="28"/>
+          <w:szCs w:val="28"/>
+        </w:rPr>
+        <w:t xml:space="preserve">каждая единица означает пару событий: «внесли-вынесли» </w:t>
+      </w:r>
+      <w:r>
+        <w:rPr>
+          <w:sz w:val="28"/>
+          <w:szCs w:val="28"/>
+        </w:rPr>
+        <w:t>–</w:t>
+      </w:r>
+      <w:r>
+        <w:rPr>
+          <w:sz w:val="28"/>
+          <w:szCs w:val="28"/>
+        </w:rPr>
+        <w:t xml:space="preserve"> то есть сколько раз актер был иноагентом до настоящего момента времени).</w:t>
+      </w:r>
+    </w:p>
+    <w:p>
+      <w:pPr>
+        <w:rPr>
+          <w:sz w:val="28"/>
+          <w:szCs w:val="28"/>
+        </w:rPr>
+      </w:pPr>
+      <w:r>
+        <w:rPr>
+          <w:sz w:val="28"/>
+          <w:szCs w:val="28"/>
+        </w:rPr>
+        <w:t>В приложении – актуальный листинг изменения таблиц.</w:t>
+      </w:r>
+    </w:p>
+    <w:p>
+      <w:pPr>
+        <w:rPr>
+          <w:sz w:val="28"/>
+          <w:szCs w:val="28"/>
+        </w:rPr>
+      </w:pPr>
+      <w:r>
+        <w:rPr>
+          <w:sz w:val="28"/>
+          <w:szCs w:val="28"/>
+        </w:rPr>
+        <w:t xml:space="preserve">На рисунке </w:t>
+      </w:r>
+      <w:r>
+        <w:rPr>
+          <w:sz w:val="28"/>
+          <w:szCs w:val="28"/>
+        </w:rPr>
+        <w:t>5</w:t>
+      </w:r>
+      <w:r>
+        <w:rPr>
+          <w:sz w:val="28"/>
+          <w:szCs w:val="28"/>
+        </w:rPr>
+        <w:t xml:space="preserve"> изображена актуальная схема зависимостей таблиц базы данных.</w:t>
+      </w:r>
+    </w:p>
+    <w:p>
+      <w:pPr>
+        <w:keepNext/>
+      </w:pPr>
+      <w:r>
+        <w:rPr>
+          <w:noProof/>
+        </w:rPr>
+        <w:lastRenderedPageBreak/>
+        <w:drawing>
+          <wp:inline distT="0" distB="0" distL="0" distR="0" wp14:anchorId="38652369" wp14:editId="63EFE0DB">
+            <wp:extent cx="5943600" cy="5318760"/>
+            <wp:effectExtent l="0" t="0" r="0" b="0"/>
+            <wp:docPr id="1881421014" name="Рисунок 1"/>
+            <wp:cNvGraphicFramePr>
+              <a:graphicFrameLocks xmlns:a="http://schemas.openxmlformats.org/drawingml/2006/main" noChangeAspect="1"/>
+            </wp:cNvGraphicFramePr>
+            <a:graphic xmlns:a="http://schemas.openxmlformats.org/drawingml/2006/main">
+              <a:graphicData uri="http://schemas.openxmlformats.org/drawingml/2006/picture">
+                <pic:pic xmlns:pic="http://schemas.openxmlformats.org/drawingml/2006/picture">
+                  <pic:nvPicPr>
+                    <pic:cNvPr id="1881421014" name="Рисунок 1881421014"/>
+                    <pic:cNvPicPr/>
+                  </pic:nvPicPr>
+                  <pic:blipFill>
+                    <a:blip r:embed="rId12">
+                      <a:extLst>
+                        <a:ext uri="{28A0092B-C50C-407E-A947-70E740481C1C}">
+                          <a14:useLocalDpi xmlns:a14="http://schemas.microsoft.com/office/drawing/2010/main" val="0"/>
+                        </a:ext>
+                      </a:extLst>
+                    </a:blip>
+                    <a:stretch>
+                      <a:fillRect/>
+                    </a:stretch>
+                  </pic:blipFill>
+                  <pic:spPr>
+                    <a:xfrm>
+                      <a:off x="0" y="0"/>
+                      <a:ext cx="5943600" cy="5318760"/>
+                    </a:xfrm>
+                    <a:prstGeom prst="rect">
+                      <a:avLst/>
+                    </a:prstGeom>
+                  </pic:spPr>
+                </pic:pic>
+              </a:graphicData>
+            </a:graphic>
+          </wp:inline>
+        </w:drawing>
+      </w:r>
+    </w:p>
+    <w:p>
+      <w:pPr>
+        <w:pStyle w:val="af"/>
+        <w:jc w:val="center"/>
+      </w:pPr>
+      <w:r>
+        <w:t xml:space="preserve">Рисунок </w:t>
+      </w:r>
+      <w:r>
+        <w:t>5</w:t>
+      </w:r>
+      <w:r>
+        <w:t xml:space="preserve"> - схема зависимостей таблиц базы данных.</w:t>
+      </w:r>
+    </w:p>
+    <w:p>
+      <w:pPr>
+        <w:rPr>
+          <w:b/>
+          <w:bCs/>
+          <w:sz w:val="28"/>
+          <w:szCs w:val="28"/>
+        </w:rPr>
+      </w:pPr>
+      <w:r>
+        <w:rPr>
+          <w:b/>
+          <w:bCs/>
           <w:sz w:val="28"/>
           <w:szCs w:val="28"/>
         </w:rPr>
@@ -2621,10 +2725,17 @@
     </w:p>
     <w:p>
       <w:pPr>
+        <w:rPr>
+          <w:sz w:val="28"/>
+          <w:szCs w:val="28"/>
+        </w:rPr>
+      </w:pPr>
+    </w:p>
+    <w:p>
+      <w:pPr>
         <w:pStyle w:val="a8"/>
       </w:pPr>
       <w:r>
-        <w:lastRenderedPageBreak/>
         <w:t>Приложение</w:t>
       </w:r>
     </w:p>
@@ -2640,7 +2751,7 @@
           <w:szCs w:val="28"/>
         </w:rPr>
       </w:pPr>
-      <w:hyperlink r:id="rId11" w:history="1">
+      <w:hyperlink r:id="rId13" w:history="1">
         <w:r>
           <w:rPr>
             <w:rStyle w:val="a5"/>
@@ -2675,7 +2786,6 @@
           </w:rPr>
           <w:t>-схема базы данных (</w:t>
         </w:r>
-        <w:proofErr w:type="spellStart"/>
         <w:r>
           <w:rPr>
             <w:rStyle w:val="a5"/>
@@ -2685,7 +2795,6 @@
           </w:rPr>
           <w:t>png</w:t>
         </w:r>
-        <w:proofErr w:type="spellEnd"/>
         <w:r>
           <w:rPr>
             <w:rStyle w:val="a5"/>
@@ -2716,7 +2825,7 @@
           <w:lang w:val="en-US"/>
         </w:rPr>
       </w:pPr>
-      <w:hyperlink r:id="rId12" w:history="1">
+      <w:hyperlink r:id="rId14" w:history="1">
         <w:r>
           <w:rPr>
             <w:rStyle w:val="a5"/>
@@ -2772,7 +2881,7 @@
           <w:lang w:val="en-US"/>
         </w:rPr>
       </w:pPr>
-      <w:hyperlink r:id="rId13" w:history="1">
+      <w:hyperlink r:id="rId15" w:history="1">
         <w:r>
           <w:rPr>
             <w:rStyle w:val="a5"/>
@@ -2813,7 +2922,7 @@
           <w:lang w:val="en-US"/>
         </w:rPr>
       </w:pPr>
-      <w:hyperlink r:id="rId14" w:history="1">
+      <w:hyperlink r:id="rId16" w:history="1">
         <w:r>
           <w:rPr>
             <w:rStyle w:val="a5"/>
@@ -2870,7 +2979,7 @@
           <w:lang w:val="en-US"/>
         </w:rPr>
       </w:pPr>
-      <w:hyperlink r:id="rId15" w:history="1">
+      <w:hyperlink r:id="rId17" w:history="1">
         <w:r>
           <w:rPr>
             <w:rStyle w:val="a5"/>
@@ -4252,6 +4361,119 @@
     </w:lvl>
   </w:abstractNum>
   <w:abstractNum w:abstractNumId="12" w15:restartNumberingAfterBreak="0">
+    <w:nsid w:val="53814DB2"/>
+    <w:multiLevelType w:val="hybridMultilevel"/>
+    <w:tmpl w:val="C1AEB790"/>
+    <w:lvl w:ilvl="0" w:tplc="04190001">
+      <w:start w:val="1"/>
+      <w:numFmt w:val="bullet"/>
+      <w:lvlText w:val=""/>
+      <w:lvlJc w:val="left"/>
+      <w:pPr>
+        <w:ind w:left="720" w:hanging="360"/>
+      </w:pPr>
+      <w:rPr>
+        <w:rFonts w:ascii="Symbol" w:hAnsi="Symbol" w:hint="default"/>
+      </w:rPr>
+    </w:lvl>
+    <w:lvl w:ilvl="1" w:tplc="04190003" w:tentative="1">
+      <w:start w:val="1"/>
+      <w:numFmt w:val="bullet"/>
+      <w:lvlText w:val="o"/>
+      <w:lvlJc w:val="left"/>
+      <w:pPr>
+        <w:ind w:left="1440" w:hanging="360"/>
+      </w:pPr>
+      <w:rPr>
+        <w:rFonts w:ascii="Courier New" w:hAnsi="Courier New" w:cs="Courier New" w:hint="default"/>
+      </w:rPr>
+    </w:lvl>
+    <w:lvl w:ilvl="2" w:tplc="04190005" w:tentative="1">
+      <w:start w:val="1"/>
+      <w:numFmt w:val="bullet"/>
+      <w:lvlText w:val=""/>
+      <w:lvlJc w:val="left"/>
+      <w:pPr>
+        <w:ind w:left="2160" w:hanging="360"/>
+      </w:pPr>
+      <w:rPr>
+        <w:rFonts w:ascii="Wingdings" w:hAnsi="Wingdings" w:hint="default"/>
+      </w:rPr>
+    </w:lvl>
+    <w:lvl w:ilvl="3" w:tplc="04190001" w:tentative="1">
+      <w:start w:val="1"/>
+      <w:numFmt w:val="bullet"/>
+      <w:lvlText w:val=""/>
+      <w:lvlJc w:val="left"/>
+      <w:pPr>
+        <w:ind w:left="2880" w:hanging="360"/>
+      </w:pPr>
+      <w:rPr>
+        <w:rFonts w:ascii="Symbol" w:hAnsi="Symbol" w:hint="default"/>
+      </w:rPr>
+    </w:lvl>
+    <w:lvl w:ilvl="4" w:tplc="04190003" w:tentative="1">
+      <w:start w:val="1"/>
+      <w:numFmt w:val="bullet"/>
+      <w:lvlText w:val="o"/>
+      <w:lvlJc w:val="left"/>
+      <w:pPr>
+        <w:ind w:left="3600" w:hanging="360"/>
+      </w:pPr>
+      <w:rPr>
+        <w:rFonts w:ascii="Courier New" w:hAnsi="Courier New" w:cs="Courier New" w:hint="default"/>
+      </w:rPr>
+    </w:lvl>
+    <w:lvl w:ilvl="5" w:tplc="04190005" w:tentative="1">
+      <w:start w:val="1"/>
+      <w:numFmt w:val="bullet"/>
+      <w:lvlText w:val=""/>
+      <w:lvlJc w:val="left"/>
+      <w:pPr>
+        <w:ind w:left="4320" w:hanging="360"/>
+      </w:pPr>
+      <w:rPr>
+        <w:rFonts w:ascii="Wingdings" w:hAnsi="Wingdings" w:hint="default"/>
+      </w:rPr>
+    </w:lvl>
+    <w:lvl w:ilvl="6" w:tplc="04190001" w:tentative="1">
+      <w:start w:val="1"/>
+      <w:numFmt w:val="bullet"/>
+      <w:lvlText w:val=""/>
+      <w:lvlJc w:val="left"/>
+      <w:pPr>
+        <w:ind w:left="5040" w:hanging="360"/>
+      </w:pPr>
+      <w:rPr>
+        <w:rFonts w:ascii="Symbol" w:hAnsi="Symbol" w:hint="default"/>
+      </w:rPr>
+    </w:lvl>
+    <w:lvl w:ilvl="7" w:tplc="04190003" w:tentative="1">
+      <w:start w:val="1"/>
+      <w:numFmt w:val="bullet"/>
+      <w:lvlText w:val="o"/>
+      <w:lvlJc w:val="left"/>
+      <w:pPr>
+        <w:ind w:left="5760" w:hanging="360"/>
+      </w:pPr>
+      <w:rPr>
+        <w:rFonts w:ascii="Courier New" w:hAnsi="Courier New" w:cs="Courier New" w:hint="default"/>
+      </w:rPr>
+    </w:lvl>
+    <w:lvl w:ilvl="8" w:tplc="04190005" w:tentative="1">
+      <w:start w:val="1"/>
+      <w:numFmt w:val="bullet"/>
+      <w:lvlText w:val=""/>
+      <w:lvlJc w:val="left"/>
+      <w:pPr>
+        <w:ind w:left="6480" w:hanging="360"/>
+      </w:pPr>
+      <w:rPr>
+        <w:rFonts w:ascii="Wingdings" w:hAnsi="Wingdings" w:hint="default"/>
+      </w:rPr>
+    </w:lvl>
+  </w:abstractNum>
+  <w:abstractNum w:abstractNumId="13" w15:restartNumberingAfterBreak="0">
     <w:nsid w:val="53E7C982"/>
     <w:multiLevelType w:val="hybridMultilevel"/>
     <w:tmpl w:val="CD560D76"/>
@@ -4364,7 +4586,7 @@
       </w:rPr>
     </w:lvl>
   </w:abstractNum>
-  <w:abstractNum w:abstractNumId="13" w15:restartNumberingAfterBreak="0">
+  <w:abstractNum w:abstractNumId="14" w15:restartNumberingAfterBreak="0">
     <w:nsid w:val="60F1655B"/>
     <w:multiLevelType w:val="hybridMultilevel"/>
     <w:tmpl w:val="FF784840"/>
@@ -4477,7 +4699,7 @@
       </w:rPr>
     </w:lvl>
   </w:abstractNum>
-  <w:abstractNum w:abstractNumId="14" w15:restartNumberingAfterBreak="0">
+  <w:abstractNum w:abstractNumId="15" w15:restartNumberingAfterBreak="0">
     <w:nsid w:val="61C50323"/>
     <w:multiLevelType w:val="hybridMultilevel"/>
     <w:tmpl w:val="722C81A4"/>
@@ -4590,7 +4812,7 @@
       </w:rPr>
     </w:lvl>
   </w:abstractNum>
-  <w:abstractNum w:abstractNumId="15" w15:restartNumberingAfterBreak="0">
+  <w:abstractNum w:abstractNumId="16" w15:restartNumberingAfterBreak="0">
     <w:nsid w:val="61DB546E"/>
     <w:multiLevelType w:val="hybridMultilevel"/>
     <w:tmpl w:val="AA726E08"/>
@@ -4703,7 +4925,7 @@
       </w:rPr>
     </w:lvl>
   </w:abstractNum>
-  <w:abstractNum w:abstractNumId="16" w15:restartNumberingAfterBreak="0">
+  <w:abstractNum w:abstractNumId="17" w15:restartNumberingAfterBreak="0">
     <w:nsid w:val="67284086"/>
     <w:multiLevelType w:val="hybridMultilevel"/>
     <w:tmpl w:val="3642FC22"/>
@@ -4816,7 +5038,7 @@
       </w:rPr>
     </w:lvl>
   </w:abstractNum>
-  <w:abstractNum w:abstractNumId="17" w15:restartNumberingAfterBreak="0">
+  <w:abstractNum w:abstractNumId="18" w15:restartNumberingAfterBreak="0">
     <w:nsid w:val="6BA74339"/>
     <w:multiLevelType w:val="hybridMultilevel"/>
     <w:tmpl w:val="5ADAF17E"/>
@@ -4902,7 +5124,7 @@
       </w:pPr>
     </w:lvl>
   </w:abstractNum>
-  <w:abstractNum w:abstractNumId="18" w15:restartNumberingAfterBreak="0">
+  <w:abstractNum w:abstractNumId="19" w15:restartNumberingAfterBreak="0">
     <w:nsid w:val="70E744CC"/>
     <w:multiLevelType w:val="hybridMultilevel"/>
     <w:tmpl w:val="C1B034B4"/>
@@ -4988,7 +5210,7 @@
       </w:pPr>
     </w:lvl>
   </w:abstractNum>
-  <w:abstractNum w:abstractNumId="19" w15:restartNumberingAfterBreak="0">
+  <w:abstractNum w:abstractNumId="20" w15:restartNumberingAfterBreak="0">
     <w:nsid w:val="74EE2DA2"/>
     <w:multiLevelType w:val="hybridMultilevel"/>
     <w:tmpl w:val="D5C20F04"/>
@@ -5101,7 +5323,7 @@
       </w:rPr>
     </w:lvl>
   </w:abstractNum>
-  <w:abstractNum w:abstractNumId="20" w15:restartNumberingAfterBreak="0">
+  <w:abstractNum w:abstractNumId="21" w15:restartNumberingAfterBreak="0">
     <w:nsid w:val="7597FE0C"/>
     <w:multiLevelType w:val="hybridMultilevel"/>
     <w:tmpl w:val="C8B0AAB8"/>
@@ -5214,7 +5436,7 @@
       </w:rPr>
     </w:lvl>
   </w:abstractNum>
-  <w:abstractNum w:abstractNumId="21" w15:restartNumberingAfterBreak="0">
+  <w:abstractNum w:abstractNumId="22" w15:restartNumberingAfterBreak="0">
     <w:nsid w:val="7A6955D2"/>
     <w:multiLevelType w:val="hybridMultilevel"/>
     <w:tmpl w:val="3252C1C6"/>
@@ -5327,7 +5549,7 @@
       </w:rPr>
     </w:lvl>
   </w:abstractNum>
-  <w:abstractNum w:abstractNumId="22" w15:restartNumberingAfterBreak="0">
+  <w:abstractNum w:abstractNumId="23" w15:restartNumberingAfterBreak="0">
     <w:nsid w:val="7B0D77CA"/>
     <w:multiLevelType w:val="hybridMultilevel"/>
     <w:tmpl w:val="A57022D8"/>
@@ -5417,7 +5639,7 @@
       </w:pPr>
     </w:lvl>
   </w:abstractNum>
-  <w:abstractNum w:abstractNumId="23" w15:restartNumberingAfterBreak="0">
+  <w:abstractNum w:abstractNumId="24" w15:restartNumberingAfterBreak="0">
     <w:nsid w:val="7DB7192D"/>
     <w:multiLevelType w:val="hybridMultilevel"/>
     <w:tmpl w:val="169E2AE0"/>
@@ -5503,7 +5725,7 @@
       </w:pPr>
     </w:lvl>
   </w:abstractNum>
-  <w:abstractNum w:abstractNumId="24" w15:restartNumberingAfterBreak="0">
+  <w:abstractNum w:abstractNumId="25" w15:restartNumberingAfterBreak="0">
     <w:nsid w:val="7FB4C000"/>
     <w:multiLevelType w:val="hybridMultilevel"/>
     <w:tmpl w:val="FBACBF08"/>
@@ -5617,28 +5839,28 @@
     </w:lvl>
   </w:abstractNum>
   <w:num w:numId="1" w16cid:durableId="580261201">
-    <w:abstractNumId w:val="18"/>
+    <w:abstractNumId w:val="19"/>
   </w:num>
   <w:num w:numId="2" w16cid:durableId="1374890881">
-    <w:abstractNumId w:val="24"/>
+    <w:abstractNumId w:val="25"/>
   </w:num>
   <w:num w:numId="3" w16cid:durableId="16125441">
-    <w:abstractNumId w:val="13"/>
+    <w:abstractNumId w:val="14"/>
   </w:num>
   <w:num w:numId="4" w16cid:durableId="1143352050">
     <w:abstractNumId w:val="4"/>
   </w:num>
   <w:num w:numId="5" w16cid:durableId="893125051">
-    <w:abstractNumId w:val="20"/>
+    <w:abstractNumId w:val="21"/>
   </w:num>
   <w:num w:numId="6" w16cid:durableId="1033266561">
-    <w:abstractNumId w:val="12"/>
+    <w:abstractNumId w:val="13"/>
   </w:num>
   <w:num w:numId="7" w16cid:durableId="2103144848">
     <w:abstractNumId w:val="0"/>
   </w:num>
   <w:num w:numId="8" w16cid:durableId="1988896589">
-    <w:abstractNumId w:val="15"/>
+    <w:abstractNumId w:val="16"/>
   </w:num>
   <w:num w:numId="9" w16cid:durableId="1798601307">
     <w:abstractNumId w:val="10"/>
@@ -5650,10 +5872,10 @@
     <w:abstractNumId w:val="11"/>
   </w:num>
   <w:num w:numId="12" w16cid:durableId="1886403947">
-    <w:abstractNumId w:val="16"/>
+    <w:abstractNumId w:val="17"/>
   </w:num>
   <w:num w:numId="13" w16cid:durableId="1534802172">
-    <w:abstractNumId w:val="14"/>
+    <w:abstractNumId w:val="15"/>
   </w:num>
   <w:num w:numId="14" w16cid:durableId="1022122847">
     <w:abstractNumId w:val="3"/>
@@ -5665,10 +5887,10 @@
     <w:abstractNumId w:val="6"/>
   </w:num>
   <w:num w:numId="17" w16cid:durableId="1048144321">
-    <w:abstractNumId w:val="17"/>
+    <w:abstractNumId w:val="18"/>
   </w:num>
   <w:num w:numId="18" w16cid:durableId="173884483">
-    <w:abstractNumId w:val="23"/>
+    <w:abstractNumId w:val="24"/>
   </w:num>
   <w:num w:numId="19" w16cid:durableId="1243177781">
     <w:abstractNumId w:val="8"/>
@@ -5677,19 +5899,22 @@
     <w:abstractNumId w:val="7"/>
   </w:num>
   <w:num w:numId="21" w16cid:durableId="760759640">
-    <w:abstractNumId w:val="19"/>
+    <w:abstractNumId w:val="20"/>
   </w:num>
   <w:num w:numId="22" w16cid:durableId="2109349406">
     <w:abstractNumId w:val="5"/>
   </w:num>
   <w:num w:numId="23" w16cid:durableId="944196295">
-    <w:abstractNumId w:val="22"/>
+    <w:abstractNumId w:val="23"/>
   </w:num>
   <w:num w:numId="24" w16cid:durableId="1367369069">
     <w:abstractNumId w:val="9"/>
   </w:num>
   <w:num w:numId="25" w16cid:durableId="1589775817">
-    <w:abstractNumId w:val="21"/>
+    <w:abstractNumId w:val="22"/>
+  </w:num>
+  <w:num w:numId="26" w16cid:durableId="471482794">
+    <w:abstractNumId w:val="12"/>
   </w:num>
 </w:numbering>
 </file>
@@ -6094,7 +6319,7 @@
   <w:style w:type="paragraph" w:default="1" w:styleId="a">
     <w:name w:val="Normal"/>
     <w:qFormat/>
-    <w:rsid w:val="00C57FD7"/>
+    <w:rsid w:val="00BA3066"/>
   </w:style>
   <w:style w:type="character" w:default="1" w:styleId="a0">
     <w:name w:val="Default Paragraph Font"/>

</xml_diff>